<commit_message>
face and eye xml
looking for images with links
</commit_message>
<xml_diff>
--- a/Lab 5 Assignment a00129244.docx
+++ b/Lab 5 Assignment a00129244.docx
@@ -1,6 +1,6 @@
 
 <file path=word/document.xml><?xml version="1.0" encoding="utf-8"?>
-<w:document xmlns:wpc="http://schemas.microsoft.com/office/word/2010/wordprocessingCanvas" xmlns:cx="http://schemas.microsoft.com/office/drawing/2014/chartex" xmlns:cx1="http://schemas.microsoft.com/office/drawing/2015/9/8/chartex" xmlns:cx2="http://schemas.microsoft.com/office/drawing/2015/10/21/chartex" xmlns:cx3="http://schemas.microsoft.com/office/drawing/2016/5/9/chartex" xmlns:cx4="http://schemas.microsoft.com/office/drawing/2016/5/10/chartex" xmlns:cx5="http://schemas.microsoft.com/office/drawing/2016/5/11/chartex" xmlns:cx6="http://schemas.microsoft.com/office/drawing/2016/5/12/chartex" xmlns:cx7="http://schemas.microsoft.com/office/drawing/2016/5/13/chartex" xmlns:cx8="http://schemas.microsoft.com/office/drawing/2016/5/14/chartex" xmlns:mc="http://schemas.openxmlformats.org/markup-compatibility/2006" xmlns:aink="http://schemas.microsoft.com/office/drawing/2016/ink" xmlns:am3d="http://schemas.microsoft.com/office/drawing/2017/model3d" xmlns:o="urn:schemas-microsoft-com:office:office" xmlns:r="http://schemas.openxmlformats.org/officeDocument/2006/relationships" xmlns:m="http://schemas.openxmlformats.org/officeDocument/2006/math" xmlns:v="urn:schemas-microsoft-com:vml" xmlns:wp14="http://schemas.microsoft.com/office/word/2010/wordprocessingDrawing" xmlns:wp="http://schemas.openxmlformats.org/drawingml/2006/wordprocessingDrawing" xmlns:w10="urn:schemas-microsoft-com:office:word" xmlns:w="http://schemas.openxmlformats.org/wordprocessingml/2006/main" xmlns:w14="http://schemas.microsoft.com/office/word/2010/wordml" xmlns:w15="http://schemas.microsoft.com/office/word/2012/wordml" xmlns:w16cid="http://schemas.microsoft.com/office/word/2016/wordml/cid" xmlns:w16se="http://schemas.microsoft.com/office/word/2015/wordml/symex" xmlns:wpg="http://schemas.microsoft.com/office/word/2010/wordprocessingGroup" xmlns:wpi="http://schemas.microsoft.com/office/word/2010/wordprocessingInk" xmlns:wne="http://schemas.microsoft.com/office/word/2006/wordml" xmlns:wps="http://schemas.microsoft.com/office/word/2010/wordprocessingShape" xmlns:a="http://schemas.openxmlformats.org/drawingml/2006/main" xmlns:pic="http://schemas.openxmlformats.org/drawingml/2006/picture" xmlns:a14="http://schemas.microsoft.com/office/drawing/2010/main" mc:Ignorable="w14 w15 w16se w16cid wp14">
+<w:document xmlns:wpc="http://schemas.microsoft.com/office/word/2010/wordprocessingCanvas" xmlns:cx="http://schemas.microsoft.com/office/drawing/2014/chartex" xmlns:cx1="http://schemas.microsoft.com/office/drawing/2015/9/8/chartex" xmlns:cx2="http://schemas.microsoft.com/office/drawing/2015/10/21/chartex" xmlns:cx3="http://schemas.microsoft.com/office/drawing/2016/5/9/chartex" xmlns:cx4="http://schemas.microsoft.com/office/drawing/2016/5/10/chartex" xmlns:cx5="http://schemas.microsoft.com/office/drawing/2016/5/11/chartex" xmlns:cx6="http://schemas.microsoft.com/office/drawing/2016/5/12/chartex" xmlns:cx7="http://schemas.microsoft.com/office/drawing/2016/5/13/chartex" xmlns:cx8="http://schemas.microsoft.com/office/drawing/2016/5/14/chartex" xmlns:mc="http://schemas.openxmlformats.org/markup-compatibility/2006" xmlns:aink="http://schemas.microsoft.com/office/drawing/2016/ink" xmlns:am3d="http://schemas.microsoft.com/office/drawing/2017/model3d" xmlns:o="urn:schemas-microsoft-com:office:office" xmlns:r="http://schemas.openxmlformats.org/officeDocument/2006/relationships" xmlns:m="http://schemas.openxmlformats.org/officeDocument/2006/math" xmlns:v="urn:schemas-microsoft-com:vml" xmlns:wp14="http://schemas.microsoft.com/office/word/2010/wordprocessingDrawing" xmlns:wp="http://schemas.openxmlformats.org/drawingml/2006/wordprocessingDrawing" xmlns:w10="urn:schemas-microsoft-com:office:word" xmlns:w="http://schemas.openxmlformats.org/wordprocessingml/2006/main" xmlns:w14="http://schemas.microsoft.com/office/word/2010/wordml" xmlns:w15="http://schemas.microsoft.com/office/word/2012/wordml" xmlns:w16cex="http://schemas.microsoft.com/office/word/2018/wordml/cex" xmlns:w16cid="http://schemas.microsoft.com/office/word/2016/wordml/cid" xmlns:w16="http://schemas.microsoft.com/office/word/2018/wordml" xmlns:w16sdtdh="http://schemas.microsoft.com/office/word/2020/wordml/sdtdatahash" xmlns:w16se="http://schemas.microsoft.com/office/word/2015/wordml/symex" xmlns:wpg="http://schemas.microsoft.com/office/word/2010/wordprocessingGroup" xmlns:wpi="http://schemas.microsoft.com/office/word/2010/wordprocessingInk" xmlns:wne="http://schemas.microsoft.com/office/word/2006/wordml" xmlns:wps="http://schemas.microsoft.com/office/word/2010/wordprocessingShape" mc:Ignorable="w14 w15 w16se w16cid w16 w16cex w16sdtdh wp14">
   <w:body>
     <w:p>
       <w:pPr>
@@ -184,8 +184,8 @@
       </w:pPr>
       <w:r>
         <w:rPr>
-          <w:b w:val="1"/>
-          <w:bCs w:val="1"/>
+          <w:b/>
+          <w:bCs/>
           <w:sz w:val="28"/>
           <w:szCs w:val="28"/>
         </w:rPr>
@@ -193,8 +193,8 @@
       </w:r>
       <w:r>
         <w:rPr>
-          <w:b w:val="1"/>
-          <w:bCs w:val="1"/>
+          <w:b/>
+          <w:bCs/>
           <w:sz w:val="28"/>
           <w:szCs w:val="28"/>
         </w:rPr>
@@ -205,16 +205,16 @@
       <w:pPr>
         <w:jc w:val="center"/>
         <w:rPr>
-          <w:b w:val="1"/>
-          <w:bCs w:val="1"/>
-          <w:sz w:val="28"/>
-          <w:szCs w:val="28"/>
-        </w:rPr>
-      </w:pPr>
-      <w:r>
-        <w:rPr>
-          <w:b w:val="1"/>
-          <w:bCs w:val="1"/>
+          <w:b/>
+          <w:bCs/>
+          <w:sz w:val="28"/>
+          <w:szCs w:val="28"/>
+        </w:rPr>
+      </w:pPr>
+      <w:r>
+        <w:rPr>
+          <w:b/>
+          <w:bCs/>
           <w:sz w:val="28"/>
           <w:szCs w:val="28"/>
         </w:rPr>
@@ -222,8 +222,8 @@
       </w:r>
       <w:r>
         <w:rPr>
-          <w:b w:val="1"/>
-          <w:bCs w:val="1"/>
+          <w:b/>
+          <w:bCs/>
           <w:sz w:val="28"/>
           <w:szCs w:val="28"/>
         </w:rPr>
@@ -231,8 +231,8 @@
       </w:r>
       <w:r>
         <w:rPr>
-          <w:b w:val="1"/>
-          <w:bCs w:val="1"/>
+          <w:b/>
+          <w:bCs/>
           <w:sz w:val="28"/>
           <w:szCs w:val="28"/>
         </w:rPr>
@@ -240,8 +240,8 @@
       </w:r>
       <w:r>
         <w:rPr>
-          <w:b w:val="1"/>
-          <w:bCs w:val="1"/>
+          <w:b/>
+          <w:bCs/>
           <w:sz w:val="28"/>
           <w:szCs w:val="28"/>
         </w:rPr>
@@ -330,21 +330,21 @@
     <w:p>
       <w:pPr>
         <w:rPr>
-          <w:rFonts w:ascii="Calibri" w:hAnsi="Calibri" w:eastAsia="Calibri" w:cs="Calibri"/>
+          <w:rFonts w:ascii="Calibri" w:eastAsia="Calibri" w:hAnsi="Calibri" w:cs="Calibri"/>
           <w:b/>
           <w:sz w:val="22"/>
           <w:szCs w:val="22"/>
         </w:rPr>
         <w:sectPr>
           <w:footerReference w:type="default" r:id="rId11"/>
-          <w:pgSz w:w="11920" w:h="16840" w:orient="portrait"/>
+          <w:pgSz w:w="11920" w:h="16840"/>
           <w:pgMar w:top="1320" w:right="1320" w:bottom="280" w:left="1360" w:header="720" w:footer="720" w:gutter="0"/>
           <w:cols w:space="720"/>
         </w:sectPr>
       </w:pPr>
       <w:r>
         <w:rPr>
-          <w:rFonts w:ascii="Calibri" w:hAnsi="Calibri" w:eastAsia="Calibri" w:cs="Calibri"/>
+          <w:rFonts w:ascii="Calibri" w:eastAsia="Calibri" w:hAnsi="Calibri" w:cs="Calibri"/>
           <w:b/>
           <w:sz w:val="22"/>
           <w:szCs w:val="22"/>
@@ -719,14 +719,28 @@
           <w:szCs w:val="22"/>
           <w:u w:val="single"/>
         </w:rPr>
-        <w:t xml:space="preserve">Game Hardware</w:t>
-      </w:r>
-      <w:r>
-        <w:rPr>
-          <w:sz w:val="22"/>
-          <w:szCs w:val="22"/>
-        </w:rPr>
-        <w:t>________________________________________________</w:t>
+        <w:t>Game Hardware</w:t>
+      </w:r>
+      <w:r>
+        <w:rPr>
+          <w:sz w:val="22"/>
+          <w:szCs w:val="22"/>
+        </w:rPr>
+        <w:t>___</w:t>
+      </w:r>
+      <w:r>
+        <w:rPr>
+          <w:sz w:val="22"/>
+          <w:szCs w:val="22"/>
+        </w:rPr>
+        <w:t>____________</w:t>
+      </w:r>
+      <w:r>
+        <w:rPr>
+          <w:sz w:val="22"/>
+          <w:szCs w:val="22"/>
+        </w:rPr>
+        <w:t>_____________________________________________</w:t>
       </w:r>
       <w:r>
         <w:rPr>
@@ -779,14 +793,29 @@
           <w:szCs w:val="22"/>
           <w:u w:val="single"/>
         </w:rPr>
-        <w:t xml:space="preserve">Mark Daly, Jeremiah</w:t>
-      </w:r>
-      <w:r>
-        <w:rPr>
-          <w:sz w:val="22"/>
-          <w:szCs w:val="22"/>
-        </w:rPr>
-        <w:t>__________________________________________________</w:t>
+        <w:t>Mark Daly, Jeremiah</w:t>
+      </w:r>
+      <w:r>
+        <w:rPr>
+          <w:sz w:val="22"/>
+          <w:szCs w:val="22"/>
+        </w:rPr>
+        <w:t>_</w:t>
+      </w:r>
+      <w:r>
+        <w:rPr>
+          <w:sz w:val="22"/>
+          <w:szCs w:val="22"/>
+          <w:u w:val="single"/>
+        </w:rPr>
+        <w:t>Scully</w:t>
+      </w:r>
+      <w:r>
+        <w:rPr>
+          <w:sz w:val="22"/>
+          <w:szCs w:val="22"/>
+        </w:rPr>
+        <w:t>_________________________________________________</w:t>
       </w:r>
       <w:r>
         <w:rPr>
@@ -846,15 +875,30 @@
         <w:rPr>
           <w:sz w:val="22"/>
           <w:szCs w:val="22"/>
-        </w:rPr>
-        <w:t xml:space="preserve">CA Submission</w:t>
-      </w:r>
-      <w:r>
-        <w:rPr>
-          <w:sz w:val="22"/>
-          <w:szCs w:val="22"/>
-        </w:rPr>
-        <w:t>___________________________________________________</w:t>
+          <w:u w:val="single"/>
+        </w:rPr>
+        <w:t>CA Submission</w:t>
+      </w:r>
+      <w:r>
+        <w:rPr>
+          <w:sz w:val="22"/>
+          <w:szCs w:val="22"/>
+        </w:rPr>
+        <w:t>___</w:t>
+      </w:r>
+      <w:r>
+        <w:rPr>
+          <w:sz w:val="22"/>
+          <w:szCs w:val="22"/>
+        </w:rPr>
+        <w:t>___</w:t>
+      </w:r>
+      <w:r>
+        <w:rPr>
+          <w:sz w:val="22"/>
+          <w:szCs w:val="22"/>
+        </w:rPr>
+        <w:t>________________________________________________</w:t>
       </w:r>
     </w:p>
     <w:p>
@@ -915,7 +959,7 @@
           <w:szCs w:val="22"/>
           <w:u w:val="single"/>
         </w:rPr>
-        <w:t>16</w:t>
+        <w:t>1</w:t>
       </w:r>
       <w:r>
         <w:rPr>
@@ -924,6 +968,15 @@
           <w:szCs w:val="22"/>
           <w:u w:val="single"/>
         </w:rPr>
+        <w:t>7</w:t>
+      </w:r>
+      <w:r>
+        <w:rPr>
+          <w:spacing w:val="-1"/>
+          <w:sz w:val="22"/>
+          <w:szCs w:val="22"/>
+          <w:u w:val="single"/>
+        </w:rPr>
         <w:t>/1</w:t>
       </w:r>
       <w:r>
@@ -933,7 +986,7 @@
           <w:szCs w:val="22"/>
           <w:u w:val="single"/>
         </w:rPr>
-        <w:t>1</w:t>
+        <w:t>2</w:t>
       </w:r>
       <w:r>
         <w:rPr>
@@ -1007,16 +1060,22 @@
           <w:szCs w:val="22"/>
           <w:u w:val="single"/>
         </w:rPr>
-        <w:t>10</w:t>
-      </w:r>
-      <w:bookmarkStart w:name="_GoBack" w:id="0"/>
-      <w:bookmarkEnd w:id="0"/>
+        <w:t>1</w:t>
+      </w:r>
       <w:r>
         <w:rPr>
           <w:sz w:val="22"/>
           <w:szCs w:val="22"/>
           <w:u w:val="single"/>
         </w:rPr>
+        <w:t>7</w:t>
+      </w:r>
+      <w:r>
+        <w:rPr>
+          <w:sz w:val="22"/>
+          <w:szCs w:val="22"/>
+          <w:u w:val="single"/>
+        </w:rPr>
         <w:t>/1</w:t>
       </w:r>
       <w:r>
@@ -1025,7 +1084,7 @@
           <w:szCs w:val="22"/>
           <w:u w:val="single"/>
         </w:rPr>
-        <w:t>1</w:t>
+        <w:t>2</w:t>
       </w:r>
       <w:r>
         <w:rPr>
@@ -1393,7 +1452,7 @@
               </wp:anchor>
             </w:drawing>
           </mc:Choice>
-          <mc:Fallback xmlns:w16cex="http://schemas.microsoft.com/office/word/2018/wordml/cex" xmlns:w16="http://schemas.microsoft.com/office/word/2018/wordml" xmlns:w16sdtdh="http://schemas.microsoft.com/office/word/2020/wordml/sdtdatahash" xmlns:a="http://schemas.openxmlformats.org/drawingml/2006/main" xmlns:pic="http://schemas.openxmlformats.org/drawingml/2006/picture" xmlns:a14="http://schemas.microsoft.com/office/drawing/2010/main">
+          <mc:Fallback xmlns:a14="http://schemas.microsoft.com/office/drawing/2010/main" xmlns:pic="http://schemas.openxmlformats.org/drawingml/2006/picture" xmlns:a="http://schemas.openxmlformats.org/drawingml/2006/main">
             <w:pict>
               <v:shapetype id="_x0000_t75" coordsize="21600,21600" filled="f" stroked="f" o:spt="75" o:preferrelative="t" path="m@4@5l@4@11@9@11@9@5xe" w14:anchorId="01AB21C0">
                 <v:stroke joinstyle="miter"/>
@@ -1467,16 +1526,16 @@
         <w:spacing w:before="51"/>
         <w:ind w:left="200"/>
         <w:rPr>
-          <w:b w:val="1"/>
-          <w:bCs w:val="1"/>
+          <w:b/>
+          <w:bCs/>
           <w:sz w:val="24"/>
           <w:szCs w:val="24"/>
         </w:rPr>
       </w:pPr>
       <w:r>
         <w:rPr>
-          <w:b w:val="1"/>
-          <w:bCs w:val="1"/>
+          <w:b/>
+          <w:bCs/>
           <w:sz w:val="22"/>
           <w:szCs w:val="22"/>
         </w:rPr>
@@ -1484,8 +1543,8 @@
       </w:r>
       <w:r>
         <w:rPr>
-          <w:b w:val="1"/>
-          <w:bCs w:val="1"/>
+          <w:b/>
+          <w:bCs/>
           <w:spacing w:val="4"/>
           <w:sz w:val="22"/>
           <w:szCs w:val="22"/>
@@ -1494,1002 +1553,695 @@
       </w:r>
       <w:r>
         <w:rPr>
-          <w:b w:val="1"/>
-          <w:bCs w:val="1"/>
+          <w:b/>
+          <w:bCs/>
           <w:spacing w:val="4"/>
           <w:sz w:val="22"/>
           <w:szCs w:val="22"/>
           <w:u w:val="single"/>
         </w:rPr>
-        <w:t>10</w:t>
-      </w:r>
-      <w:r>
-        <w:rPr>
-          <w:b w:val="1"/>
-          <w:bCs w:val="1"/>
+        <w:t>1</w:t>
+      </w:r>
+      <w:r>
+        <w:rPr>
+          <w:b/>
+          <w:bCs/>
           <w:spacing w:val="4"/>
           <w:sz w:val="22"/>
           <w:szCs w:val="22"/>
           <w:u w:val="single"/>
         </w:rPr>
-        <w:t>/11/2021</w:t>
+        <w:t>7</w:t>
+      </w:r>
+      <w:r>
+        <w:rPr>
+          <w:b/>
+          <w:bCs/>
+          <w:spacing w:val="4"/>
+          <w:sz w:val="22"/>
+          <w:szCs w:val="22"/>
+          <w:u w:val="single"/>
+        </w:rPr>
+        <w:t>/1</w:t>
+      </w:r>
+      <w:r>
+        <w:rPr>
+          <w:b/>
+          <w:bCs/>
+          <w:spacing w:val="4"/>
+          <w:sz w:val="22"/>
+          <w:szCs w:val="22"/>
+          <w:u w:val="single"/>
+        </w:rPr>
+        <w:t>2</w:t>
+      </w:r>
+      <w:r>
+        <w:rPr>
+          <w:b/>
+          <w:bCs/>
+          <w:spacing w:val="4"/>
+          <w:sz w:val="22"/>
+          <w:szCs w:val="22"/>
+          <w:u w:val="single"/>
+        </w:rPr>
+        <w:t>/2021</w:t>
+      </w:r>
+    </w:p>
+    <w:p>
+      <w:pPr>
+        <w:spacing w:before="44"/>
+        <w:rPr>
+          <w:rFonts w:ascii="Calibri" w:eastAsia="Calibri" w:hAnsi="Calibri" w:cs="Calibri"/>
+          <w:sz w:val="28"/>
+          <w:szCs w:val="28"/>
+        </w:rPr>
+      </w:pPr>
+    </w:p>
+    <w:p>
+      <w:pPr>
+        <w:spacing w:before="44"/>
+        <w:rPr>
+          <w:rFonts w:ascii="Calibri" w:eastAsia="Calibri" w:hAnsi="Calibri" w:cs="Calibri"/>
+          <w:sz w:val="28"/>
+          <w:szCs w:val="28"/>
+        </w:rPr>
+      </w:pPr>
+    </w:p>
+    <w:p>
+      <w:pPr>
+        <w:spacing w:before="44"/>
+        <w:rPr>
+          <w:rFonts w:ascii="Calibri" w:eastAsia="Calibri" w:hAnsi="Calibri" w:cs="Calibri"/>
+          <w:sz w:val="28"/>
+          <w:szCs w:val="28"/>
+        </w:rPr>
+      </w:pPr>
+      <w:r>
+        <w:rPr>
+          <w:rFonts w:ascii="Calibri" w:eastAsia="Calibri" w:hAnsi="Calibri" w:cs="Calibri"/>
+          <w:sz w:val="28"/>
+          <w:szCs w:val="28"/>
+        </w:rPr>
+        <w:t xml:space="preserve">1. Screen Captures/Video Segments/Saved Images of the object detection undertaken. </w:t>
+      </w:r>
+    </w:p>
+    <w:p>
+      <w:pPr>
+        <w:spacing w:before="44"/>
+        <w:rPr>
+          <w:rFonts w:ascii="Calibri" w:eastAsia="Calibri" w:hAnsi="Calibri" w:cs="Calibri"/>
+          <w:sz w:val="28"/>
+          <w:szCs w:val="28"/>
+        </w:rPr>
+      </w:pPr>
+      <w:r>
+        <w:rPr>
+          <w:rFonts w:ascii="Calibri" w:eastAsia="Calibri" w:hAnsi="Calibri" w:cs="Calibri"/>
+          <w:sz w:val="28"/>
+          <w:szCs w:val="28"/>
+        </w:rPr>
+        <w:t>Links to original images:</w:t>
+      </w:r>
+    </w:p>
+    <w:p>
+      <w:pPr>
+        <w:spacing w:before="44"/>
+        <w:rPr>
+          <w:rFonts w:ascii="Calibri" w:eastAsia="Calibri" w:hAnsi="Calibri" w:cs="Calibri"/>
+          <w:sz w:val="28"/>
+          <w:szCs w:val="28"/>
+        </w:rPr>
+      </w:pPr>
+      <w:hyperlink r:id="rId15" w:history="1">
+        <w:r>
+          <w:rPr>
+            <w:rStyle w:val="Hyperlink"/>
+            <w:rFonts w:ascii="Calibri" w:eastAsia="Calibri" w:hAnsi="Calibri" w:cs="Calibri"/>
+            <w:sz w:val="28"/>
+            <w:szCs w:val="28"/>
+          </w:rPr>
+          <w:t>https://upload.wikimedia.org/wikipedia/commons/c/cc/NASA_Astronaut_Group_18.jpg</w:t>
+        </w:r>
+      </w:hyperlink>
+    </w:p>
+    <w:p>
+      <w:pPr>
+        <w:spacing w:before="44"/>
+        <w:rPr>
+          <w:rFonts w:ascii="Calibri" w:eastAsia="Calibri" w:hAnsi="Calibri" w:cs="Calibri"/>
+          <w:sz w:val="28"/>
+          <w:szCs w:val="28"/>
+        </w:rPr>
+      </w:pPr>
+    </w:p>
+    <w:p>
+      <w:pPr>
+        <w:spacing w:before="44"/>
+        <w:rPr>
+          <w:rFonts w:ascii="Calibri" w:eastAsia="Calibri" w:hAnsi="Calibri" w:cs="Calibri"/>
+          <w:sz w:val="28"/>
+          <w:szCs w:val="28"/>
+        </w:rPr>
+      </w:pPr>
+    </w:p>
+    <w:p>
+      <w:pPr>
+        <w:spacing w:before="44"/>
+        <w:rPr>
+          <w:rFonts w:ascii="Calibri" w:eastAsia="Calibri" w:hAnsi="Calibri" w:cs="Calibri"/>
+          <w:sz w:val="28"/>
+          <w:szCs w:val="28"/>
+        </w:rPr>
+      </w:pPr>
+      <w:r>
+        <w:rPr>
+          <w:rFonts w:ascii="Calibri" w:eastAsia="Calibri" w:hAnsi="Calibri" w:cs="Calibri"/>
+          <w:sz w:val="28"/>
+          <w:szCs w:val="28"/>
+        </w:rPr>
+        <w:t>I. If external images/videos are used, links to the original images should be included.</w:t>
+      </w:r>
+    </w:p>
+    <w:p>
+      <w:pPr>
+        <w:spacing w:before="44"/>
+        <w:rPr>
+          <w:rFonts w:ascii="Calibri" w:eastAsia="Calibri" w:hAnsi="Calibri" w:cs="Calibri"/>
+          <w:sz w:val="28"/>
+          <w:szCs w:val="28"/>
+        </w:rPr>
+      </w:pPr>
+    </w:p>
+    <w:p>
+      <w:pPr>
+        <w:spacing w:before="44"/>
+        <w:rPr>
+          <w:rFonts w:ascii="Calibri" w:eastAsia="Calibri" w:hAnsi="Calibri" w:cs="Calibri"/>
+          <w:sz w:val="28"/>
+          <w:szCs w:val="28"/>
+        </w:rPr>
+      </w:pPr>
+    </w:p>
+    <w:p>
+      <w:pPr>
+        <w:spacing w:before="44"/>
+        <w:rPr>
+          <w:rFonts w:ascii="Calibri" w:eastAsia="Calibri" w:hAnsi="Calibri" w:cs="Calibri"/>
+          <w:sz w:val="28"/>
+          <w:szCs w:val="28"/>
+        </w:rPr>
+      </w:pPr>
+      <w:r>
+        <w:rPr>
+          <w:rFonts w:ascii="Calibri" w:eastAsia="Calibri" w:hAnsi="Calibri" w:cs="Calibri"/>
+          <w:sz w:val="28"/>
+          <w:szCs w:val="28"/>
+        </w:rPr>
+        <w:t xml:space="preserve"> II. Samples of images per classification type should be provided; e.g. if face detection and license plate detection was undertake, then appropriate images of each classification should be provided. </w:t>
+      </w:r>
+    </w:p>
+    <w:p>
+      <w:pPr>
+        <w:spacing w:before="44"/>
+        <w:rPr>
+          <w:rFonts w:ascii="Calibri" w:eastAsia="Calibri" w:hAnsi="Calibri" w:cs="Calibri"/>
+          <w:b/>
+          <w:bCs/>
+          <w:sz w:val="28"/>
+          <w:szCs w:val="28"/>
+        </w:rPr>
+      </w:pPr>
+      <w:r>
+        <w:rPr>
+          <w:rFonts w:ascii="Calibri" w:eastAsia="Calibri" w:hAnsi="Calibri" w:cs="Calibri"/>
+          <w:b/>
+          <w:bCs/>
+          <w:sz w:val="28"/>
+          <w:szCs w:val="28"/>
+        </w:rPr>
+        <w:t>Xml files explain</w:t>
+      </w:r>
+    </w:p>
+    <w:p>
+      <w:pPr>
+        <w:spacing w:before="44"/>
+        <w:rPr>
+          <w:rFonts w:ascii="Calibri" w:eastAsia="Calibri" w:hAnsi="Calibri" w:cs="Calibri"/>
+          <w:sz w:val="28"/>
+          <w:szCs w:val="28"/>
+        </w:rPr>
+      </w:pPr>
+    </w:p>
+    <w:p>
+      <w:pPr>
+        <w:spacing w:before="44"/>
+        <w:rPr>
+          <w:rFonts w:ascii="Calibri" w:eastAsia="Calibri" w:hAnsi="Calibri" w:cs="Calibri"/>
+          <w:sz w:val="28"/>
+          <w:szCs w:val="28"/>
+        </w:rPr>
+      </w:pPr>
+      <w:r>
+        <w:rPr>
+          <w:rFonts w:ascii="Calibri" w:eastAsia="Calibri" w:hAnsi="Calibri" w:cs="Calibri"/>
+          <w:sz w:val="28"/>
+          <w:szCs w:val="28"/>
+        </w:rPr>
+        <w:t xml:space="preserve">2. In terms of the software used: </w:t>
+      </w:r>
+    </w:p>
+    <w:p>
+      <w:pPr>
+        <w:spacing w:before="44"/>
+        <w:rPr>
+          <w:rFonts w:ascii="Calibri" w:eastAsia="Calibri" w:hAnsi="Calibri" w:cs="Calibri"/>
+          <w:sz w:val="28"/>
+          <w:szCs w:val="28"/>
+        </w:rPr>
+      </w:pPr>
+      <w:r>
+        <w:rPr>
+          <w:rFonts w:ascii="Calibri" w:eastAsia="Calibri" w:hAnsi="Calibri" w:cs="Calibri"/>
+          <w:sz w:val="28"/>
+          <w:szCs w:val="28"/>
+        </w:rPr>
+        <w:t xml:space="preserve">I. A tech stack should be submitted. This list to include the OS type, Environment used (with version number), Packages used (e.g. OpenCV, </w:t>
       </w:r>
       <w:proofErr w:type="spellStart"/>
+      <w:r>
+        <w:rPr>
+          <w:rFonts w:ascii="Calibri" w:eastAsia="Calibri" w:hAnsi="Calibri" w:cs="Calibri"/>
+          <w:sz w:val="28"/>
+          <w:szCs w:val="28"/>
+        </w:rPr>
+        <w:t>Numpy</w:t>
+      </w:r>
       <w:proofErr w:type="spellEnd"/>
-    </w:p>
-    <w:p>
-      <w:pPr>
-        <w:spacing w:before="44"/>
-        <w:rPr>
-          <w:rFonts w:ascii="Calibri" w:hAnsi="Calibri" w:eastAsia="Calibri" w:cs="Calibri"/>
-          <w:sz w:val="28"/>
-          <w:szCs w:val="28"/>
-        </w:rPr>
-      </w:pPr>
-    </w:p>
-    <w:p>
-      <w:pPr>
-        <w:spacing w:before="44"/>
-        <w:rPr>
-          <w:rFonts w:ascii="Calibri" w:hAnsi="Calibri" w:eastAsia="Calibri" w:cs="Calibri"/>
-          <w:sz w:val="28"/>
-          <w:szCs w:val="28"/>
-        </w:rPr>
-      </w:pPr>
-    </w:p>
-    <w:p>
-      <w:pPr>
-        <w:pStyle w:val="Normal"/>
-        <w:spacing w:before="44"/>
-        <w:rPr>
-          <w:rFonts w:ascii="Calibri" w:hAnsi="Calibri" w:eastAsia="Calibri" w:cs="Calibri"/>
-          <w:noProof w:val="0"/>
-          <w:sz w:val="28"/>
-          <w:szCs w:val="28"/>
-          <w:lang w:val="en-US"/>
-        </w:rPr>
-      </w:pPr>
-      <w:r>
-        <w:rPr>
-          <w:rFonts w:ascii="Calibri" w:hAnsi="Calibri" w:eastAsia="Calibri" w:cs="Calibri"/>
-          <w:noProof w:val="0"/>
-          <w:sz w:val="28"/>
-          <w:szCs w:val="28"/>
-          <w:lang w:val="en-US"/>
-        </w:rPr>
-        <w:t xml:space="preserve">1. Screen Captures/Video Segments/Saved Images of the object detection undertaken. </w:t>
-      </w:r>
-    </w:p>
-    <w:p>
-      <w:pPr>
-        <w:pStyle w:val="Normal"/>
-        <w:spacing w:before="44"/>
-        <w:rPr>
-          <w:rFonts w:ascii="Calibri" w:hAnsi="Calibri" w:eastAsia="Calibri" w:cs="Calibri"/>
-          <w:noProof w:val="0"/>
-          <w:sz w:val="28"/>
-          <w:szCs w:val="28"/>
-          <w:lang w:val="en-US"/>
-        </w:rPr>
-      </w:pPr>
-    </w:p>
-    <w:p>
-      <w:pPr>
-        <w:pStyle w:val="Normal"/>
-        <w:spacing w:before="44"/>
-        <w:rPr>
-          <w:rFonts w:ascii="Calibri" w:hAnsi="Calibri" w:eastAsia="Calibri" w:cs="Calibri"/>
-          <w:noProof w:val="0"/>
-          <w:sz w:val="28"/>
-          <w:szCs w:val="28"/>
-          <w:lang w:val="en-US"/>
-        </w:rPr>
-      </w:pPr>
-    </w:p>
-    <w:p>
-      <w:pPr>
-        <w:pStyle w:val="Normal"/>
-        <w:spacing w:before="44"/>
-        <w:rPr>
-          <w:rFonts w:ascii="Calibri" w:hAnsi="Calibri" w:eastAsia="Calibri" w:cs="Calibri"/>
-          <w:noProof w:val="0"/>
-          <w:sz w:val="28"/>
-          <w:szCs w:val="28"/>
-          <w:lang w:val="en-US"/>
-        </w:rPr>
-      </w:pPr>
-      <w:r>
-        <w:rPr>
-          <w:rFonts w:ascii="Calibri" w:hAnsi="Calibri" w:eastAsia="Calibri" w:cs="Calibri"/>
-          <w:noProof w:val="0"/>
-          <w:sz w:val="28"/>
-          <w:szCs w:val="28"/>
-          <w:lang w:val="en-US"/>
-        </w:rPr>
-        <w:t>I. If external images/videos are used, links to the original images should be included.</w:t>
-      </w:r>
-    </w:p>
-    <w:p>
-      <w:pPr>
-        <w:pStyle w:val="Normal"/>
-        <w:spacing w:before="44"/>
-        <w:rPr>
-          <w:rFonts w:ascii="Calibri" w:hAnsi="Calibri" w:eastAsia="Calibri" w:cs="Calibri"/>
-          <w:noProof w:val="0"/>
-          <w:sz w:val="28"/>
-          <w:szCs w:val="28"/>
-          <w:lang w:val="en-US"/>
-        </w:rPr>
-      </w:pPr>
-    </w:p>
-    <w:p>
-      <w:pPr>
-        <w:pStyle w:val="Normal"/>
-        <w:spacing w:before="44"/>
-        <w:rPr>
-          <w:rFonts w:ascii="Calibri" w:hAnsi="Calibri" w:eastAsia="Calibri" w:cs="Calibri"/>
-          <w:noProof w:val="0"/>
-          <w:sz w:val="28"/>
-          <w:szCs w:val="28"/>
-          <w:lang w:val="en-US"/>
-        </w:rPr>
-      </w:pPr>
-    </w:p>
-    <w:p>
-      <w:pPr>
-        <w:pStyle w:val="Normal"/>
-        <w:spacing w:before="44"/>
-        <w:rPr>
-          <w:rFonts w:ascii="Calibri" w:hAnsi="Calibri" w:eastAsia="Calibri" w:cs="Calibri"/>
-          <w:noProof w:val="0"/>
-          <w:sz w:val="28"/>
-          <w:szCs w:val="28"/>
-          <w:lang w:val="en-US"/>
-        </w:rPr>
-      </w:pPr>
-      <w:r>
-        <w:rPr>
-          <w:rFonts w:ascii="Calibri" w:hAnsi="Calibri" w:eastAsia="Calibri" w:cs="Calibri"/>
-          <w:noProof w:val="0"/>
-          <w:sz w:val="28"/>
-          <w:szCs w:val="28"/>
-          <w:lang w:val="en-US"/>
-        </w:rPr>
-        <w:t xml:space="preserve"> II. Samples of images per classification type should be </w:t>
-      </w:r>
-      <w:proofErr w:type="gramStart"/>
-      <w:r>
-        <w:rPr>
-          <w:rFonts w:ascii="Calibri" w:hAnsi="Calibri" w:eastAsia="Calibri" w:cs="Calibri"/>
-          <w:noProof w:val="0"/>
-          <w:sz w:val="28"/>
-          <w:szCs w:val="28"/>
-          <w:lang w:val="en-US"/>
-        </w:rPr>
-        <w:t>provided;</w:t>
-      </w:r>
-      <w:proofErr w:type="gramEnd"/>
-      <w:r>
-        <w:rPr>
-          <w:rFonts w:ascii="Calibri" w:hAnsi="Calibri" w:eastAsia="Calibri" w:cs="Calibri"/>
-          <w:noProof w:val="0"/>
-          <w:sz w:val="28"/>
-          <w:szCs w:val="28"/>
-          <w:lang w:val="en-US"/>
-        </w:rPr>
-        <w:t xml:space="preserve"> </w:t>
-      </w:r>
-      <w:proofErr w:type="gramStart"/>
-      <w:r>
-        <w:rPr>
-          <w:rFonts w:ascii="Calibri" w:hAnsi="Calibri" w:eastAsia="Calibri" w:cs="Calibri"/>
-          <w:noProof w:val="0"/>
-          <w:sz w:val="28"/>
-          <w:szCs w:val="28"/>
-          <w:lang w:val="en-US"/>
-        </w:rPr>
-        <w:t>e.g.</w:t>
-      </w:r>
-      <w:proofErr w:type="gramEnd"/>
-      <w:r>
-        <w:rPr>
-          <w:rFonts w:ascii="Calibri" w:hAnsi="Calibri" w:eastAsia="Calibri" w:cs="Calibri"/>
-          <w:noProof w:val="0"/>
-          <w:sz w:val="28"/>
-          <w:szCs w:val="28"/>
-          <w:lang w:val="en-US"/>
-        </w:rPr>
-        <w:t xml:space="preserve"> if face detection and license plate detection was </w:t>
-      </w:r>
-      <w:proofErr w:type="gramStart"/>
-      <w:r>
-        <w:rPr>
-          <w:rFonts w:ascii="Calibri" w:hAnsi="Calibri" w:eastAsia="Calibri" w:cs="Calibri"/>
-          <w:noProof w:val="0"/>
-          <w:sz w:val="28"/>
-          <w:szCs w:val="28"/>
-          <w:lang w:val="en-US"/>
-        </w:rPr>
-        <w:t>undertake</w:t>
-      </w:r>
-      <w:proofErr w:type="gramEnd"/>
-      <w:r>
-        <w:rPr>
-          <w:rFonts w:ascii="Calibri" w:hAnsi="Calibri" w:eastAsia="Calibri" w:cs="Calibri"/>
-          <w:noProof w:val="0"/>
-          <w:sz w:val="28"/>
-          <w:szCs w:val="28"/>
-          <w:lang w:val="en-US"/>
-        </w:rPr>
-        <w:t xml:space="preserve">, then appropriate images of each classification should be provided. </w:t>
-      </w:r>
-    </w:p>
-    <w:p>
-      <w:pPr>
-        <w:pStyle w:val="Normal"/>
-        <w:spacing w:before="44"/>
-        <w:rPr>
-          <w:rFonts w:ascii="Calibri" w:hAnsi="Calibri" w:eastAsia="Calibri" w:cs="Calibri"/>
-          <w:b w:val="1"/>
-          <w:bCs w:val="1"/>
-          <w:noProof w:val="0"/>
-          <w:sz w:val="28"/>
-          <w:szCs w:val="28"/>
-          <w:lang w:val="en-US"/>
-        </w:rPr>
-      </w:pPr>
-      <w:r>
-        <w:rPr>
-          <w:rFonts w:ascii="Calibri" w:hAnsi="Calibri" w:eastAsia="Calibri" w:cs="Calibri"/>
-          <w:b w:val="1"/>
-          <w:bCs w:val="1"/>
-          <w:noProof w:val="0"/>
-          <w:sz w:val="28"/>
-          <w:szCs w:val="28"/>
-          <w:lang w:val="en-US"/>
-        </w:rPr>
-        <w:t>Xml files explain</w:t>
-      </w:r>
-    </w:p>
-    <w:p>
-      <w:pPr>
-        <w:pStyle w:val="Normal"/>
-        <w:spacing w:before="44"/>
-        <w:rPr>
-          <w:rFonts w:ascii="Calibri" w:hAnsi="Calibri" w:eastAsia="Calibri" w:cs="Calibri"/>
-          <w:noProof w:val="0"/>
-          <w:sz w:val="28"/>
-          <w:szCs w:val="28"/>
-          <w:lang w:val="en-US"/>
-        </w:rPr>
-      </w:pPr>
-    </w:p>
-    <w:p>
-      <w:pPr>
-        <w:pStyle w:val="Normal"/>
-        <w:spacing w:before="44"/>
-        <w:rPr>
-          <w:rFonts w:ascii="Calibri" w:hAnsi="Calibri" w:eastAsia="Calibri" w:cs="Calibri"/>
-          <w:noProof w:val="0"/>
-          <w:sz w:val="28"/>
-          <w:szCs w:val="28"/>
-          <w:lang w:val="en-US"/>
-        </w:rPr>
-      </w:pPr>
-      <w:r>
-        <w:rPr>
-          <w:rFonts w:ascii="Calibri" w:hAnsi="Calibri" w:eastAsia="Calibri" w:cs="Calibri"/>
-          <w:noProof w:val="0"/>
-          <w:sz w:val="28"/>
-          <w:szCs w:val="28"/>
-          <w:lang w:val="en-US"/>
-        </w:rPr>
-        <w:t xml:space="preserve">2. In terms of the software used: </w:t>
-      </w:r>
-    </w:p>
-    <w:p>
-      <w:pPr>
-        <w:pStyle w:val="Normal"/>
-        <w:spacing w:before="44"/>
-        <w:rPr>
-          <w:rFonts w:ascii="Calibri" w:hAnsi="Calibri" w:eastAsia="Calibri" w:cs="Calibri"/>
-          <w:noProof w:val="0"/>
-          <w:sz w:val="28"/>
-          <w:szCs w:val="28"/>
-          <w:lang w:val="en-US"/>
-        </w:rPr>
-      </w:pPr>
-      <w:r>
-        <w:rPr>
-          <w:rFonts w:ascii="Calibri" w:hAnsi="Calibri" w:eastAsia="Calibri" w:cs="Calibri"/>
-          <w:noProof w:val="0"/>
-          <w:sz w:val="28"/>
-          <w:szCs w:val="28"/>
-          <w:lang w:val="en-US"/>
-        </w:rPr>
-        <w:t xml:space="preserve">I. A tech stack should be submitted. This list </w:t>
-      </w:r>
-      <w:proofErr w:type="gramStart"/>
-      <w:r>
-        <w:rPr>
-          <w:rFonts w:ascii="Calibri" w:hAnsi="Calibri" w:eastAsia="Calibri" w:cs="Calibri"/>
-          <w:noProof w:val="0"/>
-          <w:sz w:val="28"/>
-          <w:szCs w:val="28"/>
-          <w:lang w:val="en-US"/>
-        </w:rPr>
-        <w:t>to include</w:t>
-      </w:r>
-      <w:proofErr w:type="gramEnd"/>
-      <w:r>
-        <w:rPr>
-          <w:rFonts w:ascii="Calibri" w:hAnsi="Calibri" w:eastAsia="Calibri" w:cs="Calibri"/>
-          <w:noProof w:val="0"/>
-          <w:sz w:val="28"/>
-          <w:szCs w:val="28"/>
-          <w:lang w:val="en-US"/>
-        </w:rPr>
-        <w:t xml:space="preserve"> the OS type, Environment used (with version number), Packages used (</w:t>
-      </w:r>
-      <w:proofErr w:type="gramStart"/>
-      <w:r>
-        <w:rPr>
-          <w:rFonts w:ascii="Calibri" w:hAnsi="Calibri" w:eastAsia="Calibri" w:cs="Calibri"/>
-          <w:noProof w:val="0"/>
-          <w:sz w:val="28"/>
-          <w:szCs w:val="28"/>
-          <w:lang w:val="en-US"/>
-        </w:rPr>
-        <w:t>e.g.</w:t>
-      </w:r>
-      <w:proofErr w:type="gramEnd"/>
-      <w:r>
-        <w:rPr>
-          <w:rFonts w:ascii="Calibri" w:hAnsi="Calibri" w:eastAsia="Calibri" w:cs="Calibri"/>
-          <w:noProof w:val="0"/>
-          <w:sz w:val="28"/>
-          <w:szCs w:val="28"/>
-          <w:lang w:val="en-US"/>
-        </w:rPr>
-        <w:t xml:space="preserve"> OpenCV, </w:t>
+      <w:r>
+        <w:rPr>
+          <w:rFonts w:ascii="Calibri" w:eastAsia="Calibri" w:hAnsi="Calibri" w:cs="Calibri"/>
+          <w:sz w:val="28"/>
+          <w:szCs w:val="28"/>
+        </w:rPr>
+        <w:t>, Scikit-learn, etc.) with versions numbers, language distribution (e.g. Anaconda), etc.</w:t>
+      </w:r>
+    </w:p>
+    <w:p>
+      <w:pPr>
+        <w:spacing w:before="44"/>
+        <w:rPr>
+          <w:rFonts w:ascii="Calibri" w:eastAsia="Calibri" w:hAnsi="Calibri" w:cs="Calibri"/>
+          <w:b/>
+          <w:bCs/>
+          <w:sz w:val="28"/>
+          <w:szCs w:val="28"/>
+        </w:rPr>
+      </w:pPr>
+      <w:r>
+        <w:rPr>
+          <w:rFonts w:ascii="Calibri" w:eastAsia="Calibri" w:hAnsi="Calibri" w:cs="Calibri"/>
+          <w:b/>
+          <w:bCs/>
+          <w:sz w:val="28"/>
+          <w:szCs w:val="28"/>
+        </w:rPr>
+        <w:t>Anaconda</w:t>
+      </w:r>
+    </w:p>
+    <w:p>
+      <w:pPr>
+        <w:spacing w:before="44"/>
+        <w:rPr>
+          <w:rFonts w:ascii="Calibri" w:eastAsia="Calibri" w:hAnsi="Calibri" w:cs="Calibri"/>
+          <w:sz w:val="28"/>
+          <w:szCs w:val="28"/>
+        </w:rPr>
+      </w:pPr>
+    </w:p>
+    <w:p>
+      <w:pPr>
+        <w:spacing w:before="44"/>
+        <w:rPr>
+          <w:rFonts w:ascii="Calibri" w:eastAsia="Calibri" w:hAnsi="Calibri" w:cs="Calibri"/>
+          <w:sz w:val="28"/>
+          <w:szCs w:val="28"/>
+        </w:rPr>
+      </w:pPr>
+      <w:r>
+        <w:rPr>
+          <w:rFonts w:ascii="Calibri" w:eastAsia="Calibri" w:hAnsi="Calibri" w:cs="Calibri"/>
+          <w:sz w:val="28"/>
+          <w:szCs w:val="28"/>
+        </w:rPr>
+        <w:t xml:space="preserve"> II. A list of classifiers used (e.g. haarcascade_frontalface_default.xml, haarcascade_eye.xml, lbpcascade_frontalface_improved.xml, etc.) </w:t>
+      </w:r>
+    </w:p>
+    <w:p>
+      <w:pPr>
+        <w:spacing w:before="44"/>
+        <w:rPr>
+          <w:rFonts w:ascii="Calibri" w:eastAsia="Calibri" w:hAnsi="Calibri" w:cs="Calibri"/>
+          <w:sz w:val="28"/>
+          <w:szCs w:val="28"/>
+        </w:rPr>
+      </w:pPr>
+    </w:p>
+    <w:p>
+      <w:pPr>
+        <w:spacing w:before="44"/>
+        <w:rPr>
+          <w:rFonts w:ascii="Calibri" w:eastAsia="Calibri" w:hAnsi="Calibri" w:cs="Calibri"/>
+          <w:sz w:val="28"/>
+          <w:szCs w:val="28"/>
+        </w:rPr>
+      </w:pPr>
+    </w:p>
+    <w:p>
+      <w:pPr>
+        <w:spacing w:before="44"/>
+        <w:rPr>
+          <w:rFonts w:ascii="Calibri" w:eastAsia="Calibri" w:hAnsi="Calibri" w:cs="Calibri"/>
+          <w:sz w:val="28"/>
+          <w:szCs w:val="28"/>
+        </w:rPr>
+      </w:pPr>
+      <w:r>
+        <w:rPr>
+          <w:rFonts w:ascii="Calibri" w:eastAsia="Calibri" w:hAnsi="Calibri" w:cs="Calibri"/>
+          <w:sz w:val="28"/>
+          <w:szCs w:val="28"/>
+        </w:rPr>
+        <w:t xml:space="preserve">III. The Python code used in the detections. </w:t>
+      </w:r>
+    </w:p>
+    <w:p>
+      <w:pPr>
+        <w:spacing w:before="44"/>
+        <w:rPr>
+          <w:rFonts w:ascii="Calibri" w:eastAsia="Calibri" w:hAnsi="Calibri" w:cs="Calibri"/>
+          <w:sz w:val="28"/>
+          <w:szCs w:val="28"/>
+        </w:rPr>
+      </w:pPr>
+    </w:p>
+    <w:p>
+      <w:pPr>
+        <w:spacing w:before="44"/>
+        <w:rPr>
+          <w:rFonts w:ascii="Calibri" w:eastAsia="Calibri" w:hAnsi="Calibri" w:cs="Calibri"/>
+          <w:sz w:val="28"/>
+          <w:szCs w:val="28"/>
+        </w:rPr>
+      </w:pPr>
+    </w:p>
+    <w:p>
+      <w:pPr>
+        <w:spacing w:before="44"/>
+        <w:rPr>
+          <w:rFonts w:ascii="Calibri" w:eastAsia="Calibri" w:hAnsi="Calibri" w:cs="Calibri"/>
+          <w:sz w:val="28"/>
+          <w:szCs w:val="28"/>
+        </w:rPr>
+      </w:pPr>
+    </w:p>
+    <w:p>
+      <w:pPr>
+        <w:spacing w:before="44"/>
+        <w:rPr>
+          <w:rFonts w:ascii="Calibri" w:eastAsia="Calibri" w:hAnsi="Calibri" w:cs="Calibri"/>
+          <w:sz w:val="28"/>
+          <w:szCs w:val="28"/>
+        </w:rPr>
+      </w:pPr>
+    </w:p>
+    <w:p>
+      <w:pPr>
+        <w:spacing w:before="44"/>
+        <w:rPr>
+          <w:rFonts w:ascii="Calibri" w:eastAsia="Calibri" w:hAnsi="Calibri" w:cs="Calibri"/>
+          <w:sz w:val="28"/>
+          <w:szCs w:val="28"/>
+        </w:rPr>
+      </w:pPr>
+    </w:p>
+    <w:p>
+      <w:pPr>
+        <w:spacing w:before="44"/>
+        <w:rPr>
+          <w:rFonts w:ascii="Calibri" w:eastAsia="Calibri" w:hAnsi="Calibri" w:cs="Calibri"/>
+          <w:sz w:val="28"/>
+          <w:szCs w:val="28"/>
+        </w:rPr>
+      </w:pPr>
+    </w:p>
+    <w:p>
+      <w:pPr>
+        <w:spacing w:before="44"/>
+        <w:rPr>
+          <w:rFonts w:ascii="Calibri" w:eastAsia="Calibri" w:hAnsi="Calibri" w:cs="Calibri"/>
+          <w:sz w:val="28"/>
+          <w:szCs w:val="28"/>
+        </w:rPr>
+      </w:pPr>
+    </w:p>
+    <w:p>
+      <w:pPr>
+        <w:spacing w:before="44"/>
+        <w:rPr>
+          <w:rFonts w:ascii="Calibri" w:eastAsia="Calibri" w:hAnsi="Calibri" w:cs="Calibri"/>
+          <w:sz w:val="28"/>
+          <w:szCs w:val="28"/>
+        </w:rPr>
+      </w:pPr>
+    </w:p>
+    <w:p>
+      <w:pPr>
+        <w:spacing w:before="44"/>
+        <w:rPr>
+          <w:rFonts w:ascii="Calibri" w:eastAsia="Calibri" w:hAnsi="Calibri" w:cs="Calibri"/>
+          <w:sz w:val="28"/>
+          <w:szCs w:val="28"/>
+        </w:rPr>
+      </w:pPr>
+    </w:p>
+    <w:p>
+      <w:pPr>
+        <w:spacing w:before="44"/>
+        <w:rPr>
+          <w:rFonts w:ascii="Calibri" w:eastAsia="Calibri" w:hAnsi="Calibri" w:cs="Calibri"/>
+          <w:sz w:val="28"/>
+          <w:szCs w:val="28"/>
+        </w:rPr>
+      </w:pPr>
+    </w:p>
+    <w:p>
+      <w:pPr>
+        <w:spacing w:before="44"/>
+        <w:rPr>
+          <w:rFonts w:ascii="Calibri" w:eastAsia="Calibri" w:hAnsi="Calibri" w:cs="Calibri"/>
+          <w:sz w:val="28"/>
+          <w:szCs w:val="28"/>
+        </w:rPr>
+      </w:pPr>
+    </w:p>
+    <w:p>
+      <w:pPr>
+        <w:spacing w:before="44"/>
+        <w:rPr>
+          <w:rFonts w:ascii="Calibri" w:eastAsia="Calibri" w:hAnsi="Calibri" w:cs="Calibri"/>
+          <w:sz w:val="28"/>
+          <w:szCs w:val="28"/>
+        </w:rPr>
+      </w:pPr>
+    </w:p>
+    <w:p>
+      <w:pPr>
+        <w:spacing w:before="44"/>
+        <w:rPr>
+          <w:rFonts w:ascii="Calibri" w:eastAsia="Calibri" w:hAnsi="Calibri" w:cs="Calibri"/>
+          <w:sz w:val="28"/>
+          <w:szCs w:val="28"/>
+        </w:rPr>
+      </w:pPr>
+      <w:r>
+        <w:rPr>
+          <w:rFonts w:ascii="Calibri" w:eastAsia="Calibri" w:hAnsi="Calibri" w:cs="Calibri"/>
+          <w:sz w:val="28"/>
+          <w:szCs w:val="28"/>
+        </w:rPr>
+        <w:t xml:space="preserve">3. A brief report of the work done. This to include </w:t>
+      </w:r>
+    </w:p>
+    <w:p>
+      <w:pPr>
+        <w:spacing w:before="44"/>
+        <w:rPr>
+          <w:rFonts w:ascii="Calibri" w:eastAsia="Calibri" w:hAnsi="Calibri" w:cs="Calibri"/>
+          <w:sz w:val="28"/>
+          <w:szCs w:val="28"/>
+        </w:rPr>
+      </w:pPr>
+      <w:r>
+        <w:rPr>
+          <w:rFonts w:ascii="Calibri" w:eastAsia="Calibri" w:hAnsi="Calibri" w:cs="Calibri"/>
+          <w:sz w:val="28"/>
+          <w:szCs w:val="28"/>
+        </w:rPr>
+        <w:t xml:space="preserve">I. An overview of the work done. </w:t>
+      </w:r>
+    </w:p>
+    <w:p>
+      <w:pPr>
+        <w:spacing w:before="44"/>
+        <w:rPr>
+          <w:rFonts w:ascii="Calibri" w:eastAsia="Calibri" w:hAnsi="Calibri" w:cs="Calibri"/>
+          <w:sz w:val="28"/>
+          <w:szCs w:val="28"/>
+        </w:rPr>
+      </w:pPr>
+    </w:p>
+    <w:p>
+      <w:pPr>
+        <w:spacing w:before="44"/>
+        <w:rPr>
+          <w:rFonts w:ascii="Calibri" w:eastAsia="Calibri" w:hAnsi="Calibri" w:cs="Calibri"/>
+          <w:sz w:val="28"/>
+          <w:szCs w:val="28"/>
+        </w:rPr>
+      </w:pPr>
+      <w:r>
+        <w:rPr>
+          <w:rFonts w:ascii="Calibri" w:eastAsia="Calibri" w:hAnsi="Calibri" w:cs="Calibri"/>
+          <w:sz w:val="28"/>
+          <w:szCs w:val="28"/>
+        </w:rPr>
+        <w:t xml:space="preserve">II. The choice of detections </w:t>
       </w:r>
       <w:proofErr w:type="spellStart"/>
       <w:r>
         <w:rPr>
-          <w:rFonts w:ascii="Calibri" w:hAnsi="Calibri" w:eastAsia="Calibri" w:cs="Calibri"/>
-          <w:noProof w:val="0"/>
-          <w:sz w:val="28"/>
-          <w:szCs w:val="28"/>
-          <w:lang w:val="en-US"/>
-        </w:rPr>
-        <w:t>Numpy</w:t>
+          <w:rFonts w:ascii="Calibri" w:eastAsia="Calibri" w:hAnsi="Calibri" w:cs="Calibri"/>
+          <w:sz w:val="28"/>
+          <w:szCs w:val="28"/>
+        </w:rPr>
+        <w:t>realised</w:t>
       </w:r>
       <w:proofErr w:type="spellEnd"/>
       <w:r>
         <w:rPr>
-          <w:rFonts w:ascii="Calibri" w:hAnsi="Calibri" w:eastAsia="Calibri" w:cs="Calibri"/>
-          <w:noProof w:val="0"/>
-          <w:sz w:val="28"/>
-          <w:szCs w:val="28"/>
-          <w:lang w:val="en-US"/>
-        </w:rPr>
-        <w:t>, Scikit-learn, etc.) with versions numbers, language distribution (</w:t>
-      </w:r>
-      <w:proofErr w:type="gramStart"/>
-      <w:r>
-        <w:rPr>
-          <w:rFonts w:ascii="Calibri" w:hAnsi="Calibri" w:eastAsia="Calibri" w:cs="Calibri"/>
-          <w:noProof w:val="0"/>
-          <w:sz w:val="28"/>
-          <w:szCs w:val="28"/>
-          <w:lang w:val="en-US"/>
-        </w:rPr>
-        <w:t>e.g.</w:t>
-      </w:r>
-      <w:proofErr w:type="gramEnd"/>
-      <w:r>
-        <w:rPr>
-          <w:rFonts w:ascii="Calibri" w:hAnsi="Calibri" w:eastAsia="Calibri" w:cs="Calibri"/>
-          <w:noProof w:val="0"/>
-          <w:sz w:val="28"/>
-          <w:szCs w:val="28"/>
-          <w:lang w:val="en-US"/>
-        </w:rPr>
-        <w:t xml:space="preserve"> Anaconda), etc.</w:t>
-      </w:r>
-    </w:p>
-    <w:p>
-      <w:pPr>
-        <w:pStyle w:val="Normal"/>
-        <w:spacing w:before="44"/>
-        <w:rPr>
-          <w:rFonts w:ascii="Calibri" w:hAnsi="Calibri" w:eastAsia="Calibri" w:cs="Calibri"/>
-          <w:b w:val="1"/>
-          <w:bCs w:val="1"/>
-          <w:noProof w:val="0"/>
-          <w:sz w:val="28"/>
-          <w:szCs w:val="28"/>
-          <w:lang w:val="en-US"/>
-        </w:rPr>
-      </w:pPr>
-      <w:r>
-        <w:rPr>
-          <w:rFonts w:ascii="Calibri" w:hAnsi="Calibri" w:eastAsia="Calibri" w:cs="Calibri"/>
-          <w:b w:val="1"/>
-          <w:bCs w:val="1"/>
-          <w:noProof w:val="0"/>
-          <w:sz w:val="28"/>
-          <w:szCs w:val="28"/>
-          <w:lang w:val="en-US"/>
-        </w:rPr>
-        <w:t>Anaconda</w:t>
-      </w:r>
-    </w:p>
-    <w:p>
-      <w:pPr>
-        <w:pStyle w:val="Normal"/>
-        <w:spacing w:before="44"/>
-        <w:rPr>
-          <w:rFonts w:ascii="Calibri" w:hAnsi="Calibri" w:eastAsia="Calibri" w:cs="Calibri"/>
-          <w:noProof w:val="0"/>
-          <w:sz w:val="28"/>
-          <w:szCs w:val="28"/>
-          <w:lang w:val="en-US"/>
-        </w:rPr>
-      </w:pPr>
-    </w:p>
-    <w:p>
-      <w:pPr>
-        <w:pStyle w:val="Normal"/>
-        <w:spacing w:before="44"/>
-        <w:rPr>
-          <w:rFonts w:ascii="Calibri" w:hAnsi="Calibri" w:eastAsia="Calibri" w:cs="Calibri"/>
-          <w:noProof w:val="0"/>
-          <w:sz w:val="28"/>
-          <w:szCs w:val="28"/>
-          <w:lang w:val="en-US"/>
-        </w:rPr>
-      </w:pPr>
-      <w:r>
-        <w:rPr>
-          <w:rFonts w:ascii="Calibri" w:hAnsi="Calibri" w:eastAsia="Calibri" w:cs="Calibri"/>
-          <w:noProof w:val="0"/>
-          <w:sz w:val="28"/>
-          <w:szCs w:val="28"/>
-          <w:lang w:val="en-US"/>
-        </w:rPr>
-        <w:t xml:space="preserve"> II. A list of classifiers used (</w:t>
-      </w:r>
-      <w:proofErr w:type="gramStart"/>
-      <w:r>
-        <w:rPr>
-          <w:rFonts w:ascii="Calibri" w:hAnsi="Calibri" w:eastAsia="Calibri" w:cs="Calibri"/>
-          <w:noProof w:val="0"/>
-          <w:sz w:val="28"/>
-          <w:szCs w:val="28"/>
-          <w:lang w:val="en-US"/>
-        </w:rPr>
-        <w:t>e.g.</w:t>
-      </w:r>
-      <w:proofErr w:type="gramEnd"/>
-      <w:r>
-        <w:rPr>
-          <w:rFonts w:ascii="Calibri" w:hAnsi="Calibri" w:eastAsia="Calibri" w:cs="Calibri"/>
-          <w:noProof w:val="0"/>
-          <w:sz w:val="28"/>
-          <w:szCs w:val="28"/>
-          <w:lang w:val="en-US"/>
-        </w:rPr>
-        <w:t xml:space="preserve"> haarcascade_frontalface_default.xml, haarcascade_eye.xml, lbpcascade_frontalface_improved.xml, etc.) </w:t>
-      </w:r>
-    </w:p>
-    <w:p>
-      <w:pPr>
-        <w:pStyle w:val="Normal"/>
-        <w:spacing w:before="44"/>
-        <w:rPr>
-          <w:rFonts w:ascii="Calibri" w:hAnsi="Calibri" w:eastAsia="Calibri" w:cs="Calibri"/>
-          <w:noProof w:val="0"/>
-          <w:sz w:val="28"/>
-          <w:szCs w:val="28"/>
-          <w:lang w:val="en-US"/>
-        </w:rPr>
-      </w:pPr>
-    </w:p>
-    <w:p>
-      <w:pPr>
-        <w:pStyle w:val="Normal"/>
-        <w:spacing w:before="44"/>
-        <w:rPr>
-          <w:rFonts w:ascii="Calibri" w:hAnsi="Calibri" w:eastAsia="Calibri" w:cs="Calibri"/>
-          <w:noProof w:val="0"/>
-          <w:sz w:val="28"/>
-          <w:szCs w:val="28"/>
-          <w:lang w:val="en-US"/>
-        </w:rPr>
-      </w:pPr>
-    </w:p>
-    <w:p>
-      <w:pPr>
-        <w:pStyle w:val="Normal"/>
-        <w:spacing w:before="44"/>
-        <w:rPr>
-          <w:rFonts w:ascii="Calibri" w:hAnsi="Calibri" w:eastAsia="Calibri" w:cs="Calibri"/>
-          <w:noProof w:val="0"/>
-          <w:sz w:val="28"/>
-          <w:szCs w:val="28"/>
-          <w:lang w:val="en-US"/>
-        </w:rPr>
-      </w:pPr>
-      <w:r>
-        <w:rPr>
-          <w:rFonts w:ascii="Calibri" w:hAnsi="Calibri" w:eastAsia="Calibri" w:cs="Calibri"/>
-          <w:noProof w:val="0"/>
-          <w:sz w:val="28"/>
-          <w:szCs w:val="28"/>
-          <w:lang w:val="en-US"/>
-        </w:rPr>
-        <w:t xml:space="preserve">III. The Python code </w:t>
-      </w:r>
-      <w:r>
-        <w:rPr>
-          <w:rFonts w:ascii="Calibri" w:hAnsi="Calibri" w:eastAsia="Calibri" w:cs="Calibri"/>
-          <w:noProof w:val="0"/>
-          <w:sz w:val="28"/>
-          <w:szCs w:val="28"/>
-          <w:lang w:val="en-US"/>
-        </w:rPr>
-        <w:t>used</w:t>
-      </w:r>
-      <w:r>
-        <w:rPr>
-          <w:rFonts w:ascii="Calibri" w:hAnsi="Calibri" w:eastAsia="Calibri" w:cs="Calibri"/>
-          <w:noProof w:val="0"/>
-          <w:sz w:val="28"/>
-          <w:szCs w:val="28"/>
-          <w:lang w:val="en-US"/>
-        </w:rPr>
-        <w:t xml:space="preserve"> in the detections. </w:t>
-      </w:r>
-    </w:p>
-    <w:p>
-      <w:pPr>
-        <w:pStyle w:val="Normal"/>
-        <w:spacing w:before="44"/>
-        <w:rPr>
-          <w:rFonts w:ascii="Calibri" w:hAnsi="Calibri" w:eastAsia="Calibri" w:cs="Calibri"/>
-          <w:noProof w:val="0"/>
-          <w:sz w:val="28"/>
-          <w:szCs w:val="28"/>
-          <w:lang w:val="en-US"/>
-        </w:rPr>
-      </w:pPr>
-    </w:p>
-    <w:p>
-      <w:pPr>
-        <w:pStyle w:val="Normal"/>
-        <w:spacing w:before="44"/>
-        <w:rPr>
-          <w:rFonts w:ascii="Calibri" w:hAnsi="Calibri" w:eastAsia="Calibri" w:cs="Calibri"/>
-          <w:noProof w:val="0"/>
-          <w:sz w:val="28"/>
-          <w:szCs w:val="28"/>
-          <w:lang w:val="en-US"/>
-        </w:rPr>
-      </w:pPr>
-    </w:p>
-    <w:p>
-      <w:pPr>
-        <w:pStyle w:val="Normal"/>
-        <w:spacing w:before="44"/>
-        <w:rPr>
-          <w:rFonts w:ascii="Calibri" w:hAnsi="Calibri" w:eastAsia="Calibri" w:cs="Calibri"/>
-          <w:noProof w:val="0"/>
-          <w:sz w:val="28"/>
-          <w:szCs w:val="28"/>
-          <w:lang w:val="en-US"/>
-        </w:rPr>
-      </w:pPr>
-    </w:p>
-    <w:p>
-      <w:pPr>
-        <w:pStyle w:val="Normal"/>
-        <w:spacing w:before="44"/>
-        <w:rPr>
-          <w:rFonts w:ascii="Calibri" w:hAnsi="Calibri" w:eastAsia="Calibri" w:cs="Calibri"/>
-          <w:noProof w:val="0"/>
-          <w:sz w:val="28"/>
-          <w:szCs w:val="28"/>
-          <w:lang w:val="en-US"/>
-        </w:rPr>
-      </w:pPr>
-    </w:p>
-    <w:p>
-      <w:pPr>
-        <w:pStyle w:val="Normal"/>
-        <w:spacing w:before="44"/>
-        <w:rPr>
-          <w:rFonts w:ascii="Calibri" w:hAnsi="Calibri" w:eastAsia="Calibri" w:cs="Calibri"/>
-          <w:noProof w:val="0"/>
-          <w:sz w:val="28"/>
-          <w:szCs w:val="28"/>
-          <w:lang w:val="en-US"/>
-        </w:rPr>
-      </w:pPr>
-    </w:p>
-    <w:p>
-      <w:pPr>
-        <w:pStyle w:val="Normal"/>
-        <w:spacing w:before="44"/>
-        <w:rPr>
-          <w:rFonts w:ascii="Calibri" w:hAnsi="Calibri" w:eastAsia="Calibri" w:cs="Calibri"/>
-          <w:noProof w:val="0"/>
-          <w:sz w:val="28"/>
-          <w:szCs w:val="28"/>
-          <w:lang w:val="en-US"/>
-        </w:rPr>
-      </w:pPr>
-    </w:p>
-    <w:p>
-      <w:pPr>
-        <w:pStyle w:val="Normal"/>
-        <w:spacing w:before="44"/>
-        <w:rPr>
-          <w:rFonts w:ascii="Calibri" w:hAnsi="Calibri" w:eastAsia="Calibri" w:cs="Calibri"/>
-          <w:noProof w:val="0"/>
-          <w:sz w:val="28"/>
-          <w:szCs w:val="28"/>
-          <w:lang w:val="en-US"/>
-        </w:rPr>
-      </w:pPr>
-    </w:p>
-    <w:p>
-      <w:pPr>
-        <w:pStyle w:val="Normal"/>
-        <w:spacing w:before="44"/>
-        <w:rPr>
-          <w:rFonts w:ascii="Calibri" w:hAnsi="Calibri" w:eastAsia="Calibri" w:cs="Calibri"/>
-          <w:noProof w:val="0"/>
-          <w:sz w:val="28"/>
-          <w:szCs w:val="28"/>
-          <w:lang w:val="en-US"/>
-        </w:rPr>
-      </w:pPr>
-    </w:p>
-    <w:p>
-      <w:pPr>
-        <w:pStyle w:val="Normal"/>
-        <w:spacing w:before="44"/>
-        <w:rPr>
-          <w:rFonts w:ascii="Calibri" w:hAnsi="Calibri" w:eastAsia="Calibri" w:cs="Calibri"/>
-          <w:noProof w:val="0"/>
-          <w:sz w:val="28"/>
-          <w:szCs w:val="28"/>
-          <w:lang w:val="en-US"/>
-        </w:rPr>
-      </w:pPr>
-    </w:p>
-    <w:p>
-      <w:pPr>
-        <w:pStyle w:val="Normal"/>
-        <w:spacing w:before="44"/>
-        <w:rPr>
-          <w:rFonts w:ascii="Calibri" w:hAnsi="Calibri" w:eastAsia="Calibri" w:cs="Calibri"/>
-          <w:noProof w:val="0"/>
-          <w:sz w:val="28"/>
-          <w:szCs w:val="28"/>
-          <w:lang w:val="en-US"/>
-        </w:rPr>
-      </w:pPr>
-    </w:p>
-    <w:p>
-      <w:pPr>
-        <w:pStyle w:val="Normal"/>
-        <w:spacing w:before="44"/>
-        <w:rPr>
-          <w:rFonts w:ascii="Calibri" w:hAnsi="Calibri" w:eastAsia="Calibri" w:cs="Calibri"/>
-          <w:noProof w:val="0"/>
-          <w:sz w:val="28"/>
-          <w:szCs w:val="28"/>
-          <w:lang w:val="en-US"/>
-        </w:rPr>
-      </w:pPr>
-    </w:p>
-    <w:p>
-      <w:pPr>
-        <w:pStyle w:val="Normal"/>
-        <w:spacing w:before="44"/>
-        <w:rPr>
-          <w:rFonts w:ascii="Calibri" w:hAnsi="Calibri" w:eastAsia="Calibri" w:cs="Calibri"/>
-          <w:noProof w:val="0"/>
-          <w:sz w:val="28"/>
-          <w:szCs w:val="28"/>
-          <w:lang w:val="en-US"/>
-        </w:rPr>
-      </w:pPr>
-    </w:p>
-    <w:p>
-      <w:pPr>
-        <w:pStyle w:val="Normal"/>
-        <w:spacing w:before="44"/>
-        <w:rPr>
-          <w:rFonts w:ascii="Calibri" w:hAnsi="Calibri" w:eastAsia="Calibri" w:cs="Calibri"/>
-          <w:noProof w:val="0"/>
-          <w:sz w:val="28"/>
-          <w:szCs w:val="28"/>
-          <w:lang w:val="en-US"/>
-        </w:rPr>
-      </w:pPr>
-      <w:r>
-        <w:rPr>
-          <w:rFonts w:ascii="Calibri" w:hAnsi="Calibri" w:eastAsia="Calibri" w:cs="Calibri"/>
-          <w:noProof w:val="0"/>
-          <w:sz w:val="28"/>
-          <w:szCs w:val="28"/>
-          <w:lang w:val="en-US"/>
-        </w:rPr>
-        <w:t xml:space="preserve">3. A brief report of the work done. This to include </w:t>
-      </w:r>
-    </w:p>
-    <w:p>
-      <w:pPr>
-        <w:pStyle w:val="Normal"/>
-        <w:spacing w:before="44"/>
-        <w:rPr>
-          <w:rFonts w:ascii="Calibri" w:hAnsi="Calibri" w:eastAsia="Calibri" w:cs="Calibri"/>
-          <w:noProof w:val="0"/>
-          <w:sz w:val="28"/>
-          <w:szCs w:val="28"/>
-          <w:lang w:val="en-US"/>
-        </w:rPr>
-      </w:pPr>
-      <w:r>
-        <w:rPr>
-          <w:rFonts w:ascii="Calibri" w:hAnsi="Calibri" w:eastAsia="Calibri" w:cs="Calibri"/>
-          <w:noProof w:val="0"/>
-          <w:sz w:val="28"/>
-          <w:szCs w:val="28"/>
-          <w:lang w:val="en-US"/>
-        </w:rPr>
-        <w:t xml:space="preserve">I. An overview of the work done. </w:t>
-      </w:r>
-    </w:p>
-    <w:p>
-      <w:pPr>
-        <w:pStyle w:val="Normal"/>
-        <w:spacing w:before="44"/>
-        <w:rPr>
-          <w:rFonts w:ascii="Calibri" w:hAnsi="Calibri" w:eastAsia="Calibri" w:cs="Calibri"/>
-          <w:noProof w:val="0"/>
-          <w:sz w:val="28"/>
-          <w:szCs w:val="28"/>
-          <w:lang w:val="en-US"/>
-        </w:rPr>
-      </w:pPr>
-    </w:p>
-    <w:p>
-      <w:pPr>
-        <w:pStyle w:val="Normal"/>
-        <w:spacing w:before="44"/>
-        <w:rPr>
-          <w:rFonts w:ascii="Calibri" w:hAnsi="Calibri" w:eastAsia="Calibri" w:cs="Calibri"/>
-          <w:noProof w:val="0"/>
-          <w:sz w:val="28"/>
-          <w:szCs w:val="28"/>
-          <w:lang w:val="en-US"/>
-        </w:rPr>
-      </w:pPr>
-      <w:r>
-        <w:rPr>
-          <w:rFonts w:ascii="Calibri" w:hAnsi="Calibri" w:eastAsia="Calibri" w:cs="Calibri"/>
-          <w:noProof w:val="0"/>
-          <w:sz w:val="28"/>
-          <w:szCs w:val="28"/>
-          <w:lang w:val="en-US"/>
-        </w:rPr>
-        <w:t xml:space="preserve">II. The choice of detections </w:t>
+          <w:rFonts w:ascii="Calibri" w:eastAsia="Calibri" w:hAnsi="Calibri" w:cs="Calibri"/>
+          <w:sz w:val="28"/>
+          <w:szCs w:val="28"/>
+        </w:rPr>
+        <w:t xml:space="preserve"> and the reasons for choosing these detection types; e.g. if you decided to detect cats in images, why you chose this </w:t>
       </w:r>
       <w:proofErr w:type="spellStart"/>
       <w:r>
         <w:rPr>
-          <w:rFonts w:ascii="Calibri" w:hAnsi="Calibri" w:eastAsia="Calibri" w:cs="Calibri"/>
-          <w:noProof w:val="0"/>
-          <w:sz w:val="28"/>
-          <w:szCs w:val="28"/>
-          <w:lang w:val="en-US"/>
-        </w:rPr>
-        <w:t>realised</w:t>
+          <w:rFonts w:ascii="Calibri" w:eastAsia="Calibri" w:hAnsi="Calibri" w:cs="Calibri"/>
+          <w:sz w:val="28"/>
+          <w:szCs w:val="28"/>
+        </w:rPr>
+        <w:t>classifcation</w:t>
       </w:r>
       <w:proofErr w:type="spellEnd"/>
       <w:r>
         <w:rPr>
-          <w:rFonts w:ascii="Calibri" w:hAnsi="Calibri" w:eastAsia="Calibri" w:cs="Calibri"/>
-          <w:noProof w:val="0"/>
-          <w:sz w:val="28"/>
-          <w:szCs w:val="28"/>
-          <w:lang w:val="en-US"/>
-        </w:rPr>
-        <w:t xml:space="preserve"> and the reasons for choosing these detection </w:t>
-      </w:r>
-      <w:proofErr w:type="gramStart"/>
-      <w:r>
-        <w:rPr>
-          <w:rFonts w:ascii="Calibri" w:hAnsi="Calibri" w:eastAsia="Calibri" w:cs="Calibri"/>
-          <w:noProof w:val="0"/>
-          <w:sz w:val="28"/>
-          <w:szCs w:val="28"/>
-          <w:lang w:val="en-US"/>
-        </w:rPr>
-        <w:t>types;</w:t>
-      </w:r>
-      <w:proofErr w:type="gramEnd"/>
-      <w:r>
-        <w:rPr>
-          <w:rFonts w:ascii="Calibri" w:hAnsi="Calibri" w:eastAsia="Calibri" w:cs="Calibri"/>
-          <w:noProof w:val="0"/>
-          <w:sz w:val="28"/>
-          <w:szCs w:val="28"/>
-          <w:lang w:val="en-US"/>
-        </w:rPr>
-        <w:t xml:space="preserve"> </w:t>
-      </w:r>
-      <w:proofErr w:type="gramStart"/>
-      <w:r>
-        <w:rPr>
-          <w:rFonts w:ascii="Calibri" w:hAnsi="Calibri" w:eastAsia="Calibri" w:cs="Calibri"/>
-          <w:noProof w:val="0"/>
-          <w:sz w:val="28"/>
-          <w:szCs w:val="28"/>
-          <w:lang w:val="en-US"/>
-        </w:rPr>
-        <w:t>e.g.</w:t>
-      </w:r>
-      <w:proofErr w:type="gramEnd"/>
-      <w:r>
-        <w:rPr>
-          <w:rFonts w:ascii="Calibri" w:hAnsi="Calibri" w:eastAsia="Calibri" w:cs="Calibri"/>
-          <w:noProof w:val="0"/>
-          <w:sz w:val="28"/>
-          <w:szCs w:val="28"/>
-          <w:lang w:val="en-US"/>
-        </w:rPr>
-        <w:t xml:space="preserve"> if you decided to detect cats in images, why you chose this </w:t>
+          <w:rFonts w:ascii="Calibri" w:eastAsia="Calibri" w:hAnsi="Calibri" w:cs="Calibri"/>
+          <w:sz w:val="28"/>
+          <w:szCs w:val="28"/>
+        </w:rPr>
+        <w:t xml:space="preserve"> type and where you </w:t>
       </w:r>
       <w:proofErr w:type="spellStart"/>
       <w:r>
         <w:rPr>
-          <w:rFonts w:ascii="Calibri" w:hAnsi="Calibri" w:eastAsia="Calibri" w:cs="Calibri"/>
-          <w:noProof w:val="0"/>
-          <w:sz w:val="28"/>
-          <w:szCs w:val="28"/>
-          <w:lang w:val="en-US"/>
-        </w:rPr>
-        <w:t>classifcation</w:t>
+          <w:rFonts w:ascii="Calibri" w:eastAsia="Calibri" w:hAnsi="Calibri" w:cs="Calibri"/>
+          <w:sz w:val="28"/>
+          <w:szCs w:val="28"/>
+        </w:rPr>
+        <w:t>ontained</w:t>
       </w:r>
       <w:proofErr w:type="spellEnd"/>
       <w:r>
         <w:rPr>
-          <w:rFonts w:ascii="Calibri" w:hAnsi="Calibri" w:eastAsia="Calibri" w:cs="Calibri"/>
-          <w:noProof w:val="0"/>
-          <w:sz w:val="28"/>
-          <w:szCs w:val="28"/>
-          <w:lang w:val="en-US"/>
-        </w:rPr>
-        <w:t xml:space="preserve"> type and where you </w:t>
+          <w:rFonts w:ascii="Calibri" w:eastAsia="Calibri" w:hAnsi="Calibri" w:cs="Calibri"/>
+          <w:sz w:val="28"/>
+          <w:szCs w:val="28"/>
+        </w:rPr>
+        <w:t xml:space="preserve"> the trained classifiers. </w:t>
+      </w:r>
+    </w:p>
+    <w:p>
+      <w:pPr>
+        <w:spacing w:before="44"/>
+        <w:rPr>
+          <w:rFonts w:ascii="Calibri" w:eastAsia="Calibri" w:hAnsi="Calibri" w:cs="Calibri"/>
+          <w:sz w:val="28"/>
+          <w:szCs w:val="28"/>
+        </w:rPr>
+      </w:pPr>
+    </w:p>
+    <w:p>
+      <w:pPr>
+        <w:spacing w:before="44"/>
+        <w:rPr>
+          <w:rFonts w:ascii="Calibri" w:eastAsia="Calibri" w:hAnsi="Calibri" w:cs="Calibri"/>
+          <w:sz w:val="28"/>
+          <w:szCs w:val="28"/>
+        </w:rPr>
+      </w:pPr>
+      <w:r>
+        <w:rPr>
+          <w:rFonts w:ascii="Calibri" w:eastAsia="Calibri" w:hAnsi="Calibri" w:cs="Calibri"/>
+          <w:sz w:val="28"/>
+          <w:szCs w:val="28"/>
+        </w:rPr>
+        <w:t xml:space="preserve">III. Issues and problems </w:t>
       </w:r>
       <w:proofErr w:type="spellStart"/>
       <w:r>
         <w:rPr>
-          <w:rFonts w:ascii="Calibri" w:hAnsi="Calibri" w:eastAsia="Calibri" w:cs="Calibri"/>
-          <w:noProof w:val="0"/>
-          <w:sz w:val="28"/>
-          <w:szCs w:val="28"/>
-          <w:lang w:val="en-US"/>
-        </w:rPr>
-        <w:t>ontained</w:t>
+          <w:rFonts w:ascii="Calibri" w:eastAsia="Calibri" w:hAnsi="Calibri" w:cs="Calibri"/>
+          <w:sz w:val="28"/>
+          <w:szCs w:val="28"/>
+        </w:rPr>
+        <w:t>encoutered</w:t>
       </w:r>
       <w:proofErr w:type="spellEnd"/>
       <w:r>
         <w:rPr>
-          <w:rFonts w:ascii="Calibri" w:hAnsi="Calibri" w:eastAsia="Calibri" w:cs="Calibri"/>
-          <w:noProof w:val="0"/>
-          <w:sz w:val="28"/>
-          <w:szCs w:val="28"/>
-          <w:lang w:val="en-US"/>
-        </w:rPr>
-        <w:t xml:space="preserve"> the trained classifiers. </w:t>
-      </w:r>
-    </w:p>
-    <w:p>
-      <w:pPr>
-        <w:pStyle w:val="Normal"/>
-        <w:spacing w:before="44"/>
-        <w:rPr>
-          <w:rFonts w:ascii="Calibri" w:hAnsi="Calibri" w:eastAsia="Calibri" w:cs="Calibri"/>
-          <w:noProof w:val="0"/>
-          <w:sz w:val="28"/>
-          <w:szCs w:val="28"/>
-          <w:lang w:val="en-US"/>
-        </w:rPr>
-      </w:pPr>
-    </w:p>
-    <w:p>
-      <w:pPr>
-        <w:pStyle w:val="Normal"/>
-        <w:spacing w:before="44"/>
-        <w:rPr>
-          <w:rFonts w:ascii="Calibri" w:hAnsi="Calibri" w:eastAsia="Calibri" w:cs="Calibri"/>
-          <w:noProof w:val="0"/>
-          <w:sz w:val="28"/>
-          <w:szCs w:val="28"/>
-          <w:lang w:val="en-US"/>
-        </w:rPr>
-      </w:pPr>
-      <w:r>
-        <w:rPr>
-          <w:rFonts w:ascii="Calibri" w:hAnsi="Calibri" w:eastAsia="Calibri" w:cs="Calibri"/>
-          <w:noProof w:val="0"/>
-          <w:sz w:val="28"/>
-          <w:szCs w:val="28"/>
-          <w:lang w:val="en-US"/>
-        </w:rPr>
-        <w:t xml:space="preserve">III. Issues and problems </w:t>
-      </w:r>
-      <w:proofErr w:type="spellStart"/>
-      <w:r>
-        <w:rPr>
-          <w:rFonts w:ascii="Calibri" w:hAnsi="Calibri" w:eastAsia="Calibri" w:cs="Calibri"/>
-          <w:noProof w:val="0"/>
-          <w:sz w:val="28"/>
-          <w:szCs w:val="28"/>
-          <w:lang w:val="en-US"/>
-        </w:rPr>
-        <w:t>encoutered</w:t>
-      </w:r>
-      <w:proofErr w:type="spellEnd"/>
-      <w:r>
-        <w:rPr>
-          <w:rFonts w:ascii="Calibri" w:hAnsi="Calibri" w:eastAsia="Calibri" w:cs="Calibri"/>
-          <w:noProof w:val="0"/>
-          <w:sz w:val="28"/>
-          <w:szCs w:val="28"/>
-          <w:lang w:val="en-US"/>
+          <w:rFonts w:ascii="Calibri" w:eastAsia="Calibri" w:hAnsi="Calibri" w:cs="Calibri"/>
+          <w:sz w:val="28"/>
+          <w:szCs w:val="28"/>
         </w:rPr>
         <w:t xml:space="preserve">. </w:t>
       </w:r>
     </w:p>
     <w:p>
       <w:pPr>
-        <w:pStyle w:val="Normal"/>
-        <w:spacing w:before="44"/>
-        <w:rPr>
-          <w:rFonts w:ascii="Calibri" w:hAnsi="Calibri" w:eastAsia="Calibri" w:cs="Calibri"/>
-          <w:noProof w:val="0"/>
-          <w:sz w:val="28"/>
-          <w:szCs w:val="28"/>
-          <w:lang w:val="en-US"/>
-        </w:rPr>
-      </w:pPr>
-    </w:p>
-    <w:p>
-      <w:pPr>
-        <w:pStyle w:val="Normal"/>
-        <w:spacing w:before="44"/>
-        <w:rPr>
-          <w:rFonts w:ascii="Calibri" w:hAnsi="Calibri" w:eastAsia="Calibri" w:cs="Calibri"/>
-          <w:noProof w:val="0"/>
-          <w:sz w:val="28"/>
-          <w:szCs w:val="28"/>
-          <w:lang w:val="en-US"/>
-        </w:rPr>
-      </w:pPr>
-      <w:r>
-        <w:rPr>
-          <w:rFonts w:ascii="Calibri" w:hAnsi="Calibri" w:eastAsia="Calibri" w:cs="Calibri"/>
-          <w:noProof w:val="0"/>
-          <w:sz w:val="28"/>
-          <w:szCs w:val="28"/>
-          <w:lang w:val="en-US"/>
+        <w:spacing w:before="44"/>
+        <w:rPr>
+          <w:rFonts w:ascii="Calibri" w:eastAsia="Calibri" w:hAnsi="Calibri" w:cs="Calibri"/>
+          <w:sz w:val="28"/>
+          <w:szCs w:val="28"/>
+        </w:rPr>
+      </w:pPr>
+    </w:p>
+    <w:p>
+      <w:pPr>
+        <w:spacing w:before="44"/>
+        <w:rPr>
+          <w:rFonts w:ascii="Calibri" w:eastAsia="Calibri" w:hAnsi="Calibri" w:cs="Calibri"/>
+          <w:sz w:val="28"/>
+          <w:szCs w:val="28"/>
+        </w:rPr>
+      </w:pPr>
+      <w:r>
+        <w:rPr>
+          <w:rFonts w:ascii="Calibri" w:eastAsia="Calibri" w:hAnsi="Calibri" w:cs="Calibri"/>
+          <w:sz w:val="28"/>
+          <w:szCs w:val="28"/>
         </w:rPr>
         <w:t>IV. Conclusions reporting what you learned using Python and OpenCV, etc.</w:t>
       </w:r>
@@ -2503,107 +2255,107 @@
       <w:pPr>
         <w:spacing w:before="44"/>
         <w:rPr>
-          <w:rFonts w:ascii="Calibri" w:hAnsi="Calibri" w:eastAsia="Calibri" w:cs="Calibri"/>
-          <w:sz w:val="28"/>
-          <w:szCs w:val="28"/>
-        </w:rPr>
-      </w:pPr>
-    </w:p>
-    <w:p>
-      <w:pPr>
-        <w:spacing w:before="44"/>
-      </w:pPr>
-    </w:p>
-    <w:p>
-      <w:pPr>
-        <w:spacing w:before="44"/>
-        <w:rPr>
-          <w:rFonts w:ascii="Calibri" w:hAnsi="Calibri" w:eastAsia="Calibri" w:cs="Calibri"/>
-          <w:sz w:val="28"/>
-          <w:szCs w:val="28"/>
-        </w:rPr>
-      </w:pPr>
-    </w:p>
-    <w:p>
-      <w:pPr>
-        <w:spacing w:before="44"/>
-      </w:pPr>
-    </w:p>
-    <w:p>
-      <w:pPr>
-        <w:spacing w:before="44"/>
-        <w:rPr>
-          <w:rFonts w:ascii="Calibri" w:hAnsi="Calibri" w:eastAsia="Calibri" w:cs="Calibri"/>
-          <w:sz w:val="28"/>
-          <w:szCs w:val="28"/>
-        </w:rPr>
-      </w:pPr>
-    </w:p>
-    <w:p>
-      <w:pPr>
-        <w:spacing w:before="44"/>
-        <w:rPr>
-          <w:rFonts w:ascii="Calibri" w:hAnsi="Calibri" w:eastAsia="Calibri" w:cs="Calibri"/>
-          <w:sz w:val="28"/>
-          <w:szCs w:val="28"/>
-        </w:rPr>
-      </w:pPr>
-    </w:p>
-    <w:p>
-      <w:pPr>
-        <w:spacing w:before="44"/>
-        <w:rPr>
-          <w:rFonts w:ascii="Calibri" w:hAnsi="Calibri" w:eastAsia="Calibri" w:cs="Calibri"/>
-          <w:sz w:val="28"/>
-          <w:szCs w:val="28"/>
-        </w:rPr>
-      </w:pPr>
-    </w:p>
-    <w:p>
-      <w:pPr>
-        <w:spacing w:before="44"/>
-        <w:rPr>
-          <w:rFonts w:ascii="Calibri" w:hAnsi="Calibri" w:eastAsia="Calibri" w:cs="Calibri"/>
-          <w:sz w:val="28"/>
-          <w:szCs w:val="28"/>
-        </w:rPr>
-      </w:pPr>
-    </w:p>
-    <w:p>
-      <w:pPr>
-        <w:spacing w:before="44"/>
-      </w:pPr>
-    </w:p>
-    <w:p>
-      <w:pPr>
-        <w:spacing w:before="44"/>
-      </w:pPr>
-    </w:p>
-    <w:p>
-      <w:pPr>
-        <w:spacing w:before="44"/>
-        <w:rPr>
-          <w:rFonts w:ascii="Calibri" w:hAnsi="Calibri" w:eastAsia="Calibri" w:cs="Calibri"/>
-          <w:sz w:val="28"/>
-          <w:szCs w:val="28"/>
-        </w:rPr>
-      </w:pPr>
-    </w:p>
-    <w:p>
-      <w:pPr>
-        <w:spacing w:before="44"/>
-        <w:rPr>
-          <w:rFonts w:ascii="Calibri" w:hAnsi="Calibri" w:eastAsia="Calibri" w:cs="Calibri"/>
-          <w:sz w:val="28"/>
-          <w:szCs w:val="28"/>
-        </w:rPr>
-      </w:pPr>
-    </w:p>
-    <w:p>
-      <w:pPr>
-        <w:spacing w:before="44"/>
-        <w:rPr>
-          <w:rFonts w:ascii="Calibri" w:hAnsi="Calibri" w:eastAsia="Calibri" w:cs="Calibri"/>
+          <w:rFonts w:ascii="Calibri" w:eastAsia="Calibri" w:hAnsi="Calibri" w:cs="Calibri"/>
+          <w:sz w:val="28"/>
+          <w:szCs w:val="28"/>
+        </w:rPr>
+      </w:pPr>
+    </w:p>
+    <w:p>
+      <w:pPr>
+        <w:spacing w:before="44"/>
+      </w:pPr>
+    </w:p>
+    <w:p>
+      <w:pPr>
+        <w:spacing w:before="44"/>
+        <w:rPr>
+          <w:rFonts w:ascii="Calibri" w:eastAsia="Calibri" w:hAnsi="Calibri" w:cs="Calibri"/>
+          <w:sz w:val="28"/>
+          <w:szCs w:val="28"/>
+        </w:rPr>
+      </w:pPr>
+    </w:p>
+    <w:p>
+      <w:pPr>
+        <w:spacing w:before="44"/>
+      </w:pPr>
+    </w:p>
+    <w:p>
+      <w:pPr>
+        <w:spacing w:before="44"/>
+        <w:rPr>
+          <w:rFonts w:ascii="Calibri" w:eastAsia="Calibri" w:hAnsi="Calibri" w:cs="Calibri"/>
+          <w:sz w:val="28"/>
+          <w:szCs w:val="28"/>
+        </w:rPr>
+      </w:pPr>
+    </w:p>
+    <w:p>
+      <w:pPr>
+        <w:spacing w:before="44"/>
+        <w:rPr>
+          <w:rFonts w:ascii="Calibri" w:eastAsia="Calibri" w:hAnsi="Calibri" w:cs="Calibri"/>
+          <w:sz w:val="28"/>
+          <w:szCs w:val="28"/>
+        </w:rPr>
+      </w:pPr>
+    </w:p>
+    <w:p>
+      <w:pPr>
+        <w:spacing w:before="44"/>
+        <w:rPr>
+          <w:rFonts w:ascii="Calibri" w:eastAsia="Calibri" w:hAnsi="Calibri" w:cs="Calibri"/>
+          <w:sz w:val="28"/>
+          <w:szCs w:val="28"/>
+        </w:rPr>
+      </w:pPr>
+    </w:p>
+    <w:p>
+      <w:pPr>
+        <w:spacing w:before="44"/>
+        <w:rPr>
+          <w:rFonts w:ascii="Calibri" w:eastAsia="Calibri" w:hAnsi="Calibri" w:cs="Calibri"/>
+          <w:sz w:val="28"/>
+          <w:szCs w:val="28"/>
+        </w:rPr>
+      </w:pPr>
+    </w:p>
+    <w:p>
+      <w:pPr>
+        <w:spacing w:before="44"/>
+      </w:pPr>
+    </w:p>
+    <w:p>
+      <w:pPr>
+        <w:spacing w:before="44"/>
+      </w:pPr>
+    </w:p>
+    <w:p>
+      <w:pPr>
+        <w:spacing w:before="44"/>
+        <w:rPr>
+          <w:rFonts w:ascii="Calibri" w:eastAsia="Calibri" w:hAnsi="Calibri" w:cs="Calibri"/>
+          <w:sz w:val="28"/>
+          <w:szCs w:val="28"/>
+        </w:rPr>
+      </w:pPr>
+    </w:p>
+    <w:p>
+      <w:pPr>
+        <w:spacing w:before="44"/>
+        <w:rPr>
+          <w:rFonts w:ascii="Calibri" w:eastAsia="Calibri" w:hAnsi="Calibri" w:cs="Calibri"/>
+          <w:sz w:val="28"/>
+          <w:szCs w:val="28"/>
+        </w:rPr>
+      </w:pPr>
+    </w:p>
+    <w:p>
+      <w:pPr>
+        <w:spacing w:before="44"/>
+        <w:rPr>
+          <w:rFonts w:ascii="Calibri" w:eastAsia="Calibri" w:hAnsi="Calibri" w:cs="Calibri"/>
           <w:sz w:val="28"/>
           <w:szCs w:val="28"/>
         </w:rPr>
@@ -2615,8 +2367,8 @@
       </w:pPr>
     </w:p>
     <w:sectPr>
-      <w:footerReference w:type="default" r:id="rId23"/>
-      <w:pgSz w:w="11920" w:h="16840" w:orient="portrait"/>
+      <w:footerReference w:type="default" r:id="rId16"/>
+      <w:pgSz w:w="11920" w:h="16840"/>
       <w:pgMar w:top="1380" w:right="1320" w:bottom="280" w:left="1340" w:header="0" w:footer="1002" w:gutter="0"/>
       <w:pgNumType w:start="2"/>
       <w:cols w:space="720"/>
@@ -2626,7 +2378,7 @@
 </file>
 
 <file path=word/endnotes.xml><?xml version="1.0" encoding="utf-8"?>
-<w:endnotes xmlns:wpc="http://schemas.microsoft.com/office/word/2010/wordprocessingCanvas" xmlns:cx="http://schemas.microsoft.com/office/drawing/2014/chartex" xmlns:cx1="http://schemas.microsoft.com/office/drawing/2015/9/8/chartex" xmlns:cx2="http://schemas.microsoft.com/office/drawing/2015/10/21/chartex" xmlns:cx3="http://schemas.microsoft.com/office/drawing/2016/5/9/chartex" xmlns:cx4="http://schemas.microsoft.com/office/drawing/2016/5/10/chartex" xmlns:cx5="http://schemas.microsoft.com/office/drawing/2016/5/11/chartex" xmlns:cx6="http://schemas.microsoft.com/office/drawing/2016/5/12/chartex" xmlns:cx7="http://schemas.microsoft.com/office/drawing/2016/5/13/chartex" xmlns:cx8="http://schemas.microsoft.com/office/drawing/2016/5/14/chartex" xmlns:mc="http://schemas.openxmlformats.org/markup-compatibility/2006" xmlns:aink="http://schemas.microsoft.com/office/drawing/2016/ink" xmlns:am3d="http://schemas.microsoft.com/office/drawing/2017/model3d" xmlns:o="urn:schemas-microsoft-com:office:office" xmlns:r="http://schemas.openxmlformats.org/officeDocument/2006/relationships" xmlns:m="http://schemas.openxmlformats.org/officeDocument/2006/math" xmlns:v="urn:schemas-microsoft-com:vml" xmlns:wp14="http://schemas.microsoft.com/office/word/2010/wordprocessingDrawing" xmlns:wp="http://schemas.openxmlformats.org/drawingml/2006/wordprocessingDrawing" xmlns:w10="urn:schemas-microsoft-com:office:word" xmlns:w="http://schemas.openxmlformats.org/wordprocessingml/2006/main" xmlns:w14="http://schemas.microsoft.com/office/word/2010/wordml" xmlns:w15="http://schemas.microsoft.com/office/word/2012/wordml" xmlns:w16cid="http://schemas.microsoft.com/office/word/2016/wordml/cid" xmlns:w16se="http://schemas.microsoft.com/office/word/2015/wordml/symex" xmlns:wpg="http://schemas.microsoft.com/office/word/2010/wordprocessingGroup" xmlns:wpi="http://schemas.microsoft.com/office/word/2010/wordprocessingInk" xmlns:wne="http://schemas.microsoft.com/office/word/2006/wordml" xmlns:wps="http://schemas.microsoft.com/office/word/2010/wordprocessingShape" mc:Ignorable="w14 w15 w16se w16cid wp14">
+<w:endnotes xmlns:wpc="http://schemas.microsoft.com/office/word/2010/wordprocessingCanvas" xmlns:cx="http://schemas.microsoft.com/office/drawing/2014/chartex" xmlns:cx1="http://schemas.microsoft.com/office/drawing/2015/9/8/chartex" xmlns:cx2="http://schemas.microsoft.com/office/drawing/2015/10/21/chartex" xmlns:cx3="http://schemas.microsoft.com/office/drawing/2016/5/9/chartex" xmlns:cx4="http://schemas.microsoft.com/office/drawing/2016/5/10/chartex" xmlns:cx5="http://schemas.microsoft.com/office/drawing/2016/5/11/chartex" xmlns:cx6="http://schemas.microsoft.com/office/drawing/2016/5/12/chartex" xmlns:cx7="http://schemas.microsoft.com/office/drawing/2016/5/13/chartex" xmlns:cx8="http://schemas.microsoft.com/office/drawing/2016/5/14/chartex" xmlns:mc="http://schemas.openxmlformats.org/markup-compatibility/2006" xmlns:aink="http://schemas.microsoft.com/office/drawing/2016/ink" xmlns:am3d="http://schemas.microsoft.com/office/drawing/2017/model3d" xmlns:o="urn:schemas-microsoft-com:office:office" xmlns:r="http://schemas.openxmlformats.org/officeDocument/2006/relationships" xmlns:m="http://schemas.openxmlformats.org/officeDocument/2006/math" xmlns:v="urn:schemas-microsoft-com:vml" xmlns:wp14="http://schemas.microsoft.com/office/word/2010/wordprocessingDrawing" xmlns:wp="http://schemas.openxmlformats.org/drawingml/2006/wordprocessingDrawing" xmlns:w10="urn:schemas-microsoft-com:office:word" xmlns:w="http://schemas.openxmlformats.org/wordprocessingml/2006/main" xmlns:w14="http://schemas.microsoft.com/office/word/2010/wordml" xmlns:w15="http://schemas.microsoft.com/office/word/2012/wordml" xmlns:w16cex="http://schemas.microsoft.com/office/word/2018/wordml/cex" xmlns:w16cid="http://schemas.microsoft.com/office/word/2016/wordml/cid" xmlns:w16="http://schemas.microsoft.com/office/word/2018/wordml" xmlns:w16sdtdh="http://schemas.microsoft.com/office/word/2020/wordml/sdtdatahash" xmlns:w16se="http://schemas.microsoft.com/office/word/2015/wordml/symex" xmlns:wpg="http://schemas.microsoft.com/office/word/2010/wordprocessingGroup" xmlns:wpi="http://schemas.microsoft.com/office/word/2010/wordprocessingInk" xmlns:wne="http://schemas.microsoft.com/office/word/2006/wordml" xmlns:wps="http://schemas.microsoft.com/office/word/2010/wordprocessingShape" mc:Ignorable="w14 w15 w16se w16cid w16 w16cex w16sdtdh wp14">
   <w:endnote w:type="separator" w:id="-1">
     <w:p>
       <w:r>
@@ -2648,7 +2400,7 @@
 </file>
 
 <file path=word/footer1.xml><?xml version="1.0" encoding="utf-8"?>
-<w:ftr xmlns:wpc="http://schemas.microsoft.com/office/word/2010/wordprocessingCanvas" xmlns:cx="http://schemas.microsoft.com/office/drawing/2014/chartex" xmlns:cx1="http://schemas.microsoft.com/office/drawing/2015/9/8/chartex" xmlns:cx2="http://schemas.microsoft.com/office/drawing/2015/10/21/chartex" xmlns:cx3="http://schemas.microsoft.com/office/drawing/2016/5/9/chartex" xmlns:cx4="http://schemas.microsoft.com/office/drawing/2016/5/10/chartex" xmlns:cx5="http://schemas.microsoft.com/office/drawing/2016/5/11/chartex" xmlns:cx6="http://schemas.microsoft.com/office/drawing/2016/5/12/chartex" xmlns:cx7="http://schemas.microsoft.com/office/drawing/2016/5/13/chartex" xmlns:cx8="http://schemas.microsoft.com/office/drawing/2016/5/14/chartex" xmlns:mc="http://schemas.openxmlformats.org/markup-compatibility/2006" xmlns:aink="http://schemas.microsoft.com/office/drawing/2016/ink" xmlns:am3d="http://schemas.microsoft.com/office/drawing/2017/model3d" xmlns:o="urn:schemas-microsoft-com:office:office" xmlns:r="http://schemas.openxmlformats.org/officeDocument/2006/relationships" xmlns:m="http://schemas.openxmlformats.org/officeDocument/2006/math" xmlns:v="urn:schemas-microsoft-com:vml" xmlns:wp14="http://schemas.microsoft.com/office/word/2010/wordprocessingDrawing" xmlns:wp="http://schemas.openxmlformats.org/drawingml/2006/wordprocessingDrawing" xmlns:w10="urn:schemas-microsoft-com:office:word" xmlns:w="http://schemas.openxmlformats.org/wordprocessingml/2006/main" xmlns:w14="http://schemas.microsoft.com/office/word/2010/wordml" xmlns:w15="http://schemas.microsoft.com/office/word/2012/wordml" xmlns:w16cid="http://schemas.microsoft.com/office/word/2016/wordml/cid" xmlns:w16se="http://schemas.microsoft.com/office/word/2015/wordml/symex" xmlns:wpg="http://schemas.microsoft.com/office/word/2010/wordprocessingGroup" xmlns:wpi="http://schemas.microsoft.com/office/word/2010/wordprocessingInk" xmlns:wne="http://schemas.microsoft.com/office/word/2006/wordml" xmlns:wps="http://schemas.microsoft.com/office/word/2010/wordprocessingShape" xmlns:a="http://schemas.openxmlformats.org/drawingml/2006/main" mc:Ignorable="w14 w15 w16se w16cid wp14">
+<w:ftr xmlns:wpc="http://schemas.microsoft.com/office/word/2010/wordprocessingCanvas" xmlns:cx="http://schemas.microsoft.com/office/drawing/2014/chartex" xmlns:cx1="http://schemas.microsoft.com/office/drawing/2015/9/8/chartex" xmlns:cx2="http://schemas.microsoft.com/office/drawing/2015/10/21/chartex" xmlns:cx3="http://schemas.microsoft.com/office/drawing/2016/5/9/chartex" xmlns:cx4="http://schemas.microsoft.com/office/drawing/2016/5/10/chartex" xmlns:cx5="http://schemas.microsoft.com/office/drawing/2016/5/11/chartex" xmlns:cx6="http://schemas.microsoft.com/office/drawing/2016/5/12/chartex" xmlns:cx7="http://schemas.microsoft.com/office/drawing/2016/5/13/chartex" xmlns:cx8="http://schemas.microsoft.com/office/drawing/2016/5/14/chartex" xmlns:mc="http://schemas.openxmlformats.org/markup-compatibility/2006" xmlns:aink="http://schemas.microsoft.com/office/drawing/2016/ink" xmlns:am3d="http://schemas.microsoft.com/office/drawing/2017/model3d" xmlns:o="urn:schemas-microsoft-com:office:office" xmlns:r="http://schemas.openxmlformats.org/officeDocument/2006/relationships" xmlns:m="http://schemas.openxmlformats.org/officeDocument/2006/math" xmlns:v="urn:schemas-microsoft-com:vml" xmlns:wp14="http://schemas.microsoft.com/office/word/2010/wordprocessingDrawing" xmlns:wp="http://schemas.openxmlformats.org/drawingml/2006/wordprocessingDrawing" xmlns:w10="urn:schemas-microsoft-com:office:word" xmlns:w="http://schemas.openxmlformats.org/wordprocessingml/2006/main" xmlns:w14="http://schemas.microsoft.com/office/word/2010/wordml" xmlns:w15="http://schemas.microsoft.com/office/word/2012/wordml" xmlns:w16cex="http://schemas.microsoft.com/office/word/2018/wordml/cex" xmlns:w16cid="http://schemas.microsoft.com/office/word/2016/wordml/cid" xmlns:w16="http://schemas.microsoft.com/office/word/2018/wordml" xmlns:w16sdtdh="http://schemas.microsoft.com/office/word/2020/wordml/sdtdatahash" xmlns:w16se="http://schemas.microsoft.com/office/word/2015/wordml/symex" xmlns:wpg="http://schemas.microsoft.com/office/word/2010/wordprocessingGroup" xmlns:wpi="http://schemas.microsoft.com/office/word/2010/wordprocessingInk" xmlns:wne="http://schemas.microsoft.com/office/word/2006/wordml" xmlns:wps="http://schemas.microsoft.com/office/word/2010/wordprocessingShape" mc:Ignorable="w14 w15 w16se w16cid w16 w16cex w16sdtdh wp14">
   <w:p>
     <w:pPr>
       <w:pStyle w:val="Footer"/>
@@ -2730,7 +2482,7 @@
             </wp:anchor>
           </w:drawing>
         </mc:Choice>
-        <mc:Fallback xmlns:w16cex="http://schemas.microsoft.com/office/word/2018/wordml/cex" xmlns:w16="http://schemas.microsoft.com/office/word/2018/wordml" xmlns:w16sdtdh="http://schemas.microsoft.com/office/word/2020/wordml/sdtdatahash" xmlns:a="http://schemas.openxmlformats.org/drawingml/2006/main">
+        <mc:Fallback xmlns:a="http://schemas.openxmlformats.org/drawingml/2006/main">
           <w:pict>
             <v:rect id="Rectangle 452" style="position:absolute;margin-left:0;margin-top:0;width:579.9pt;height:750.3pt;z-index:251658240;visibility:visible;mso-wrap-style:square;mso-width-percent:950;mso-height-percent:950;mso-wrap-distance-left:9pt;mso-wrap-distance-top:0;mso-wrap-distance-right:9pt;mso-wrap-distance-bottom:0;mso-position-horizontal:center;mso-position-horizontal-relative:page;mso-position-vertical:center;mso-position-vertical-relative:page;mso-width-percent:950;mso-height-percent:950;mso-width-relative:page;mso-height-relative:page;v-text-anchor:middle" o:spid="_x0000_s1026" filled="f" strokecolor="#938953 [1614]" strokeweight="1.25pt" w14:anchorId="1380FCC1" o:gfxdata="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">
               <w10:wrap anchorx="page" anchory="page"/>
@@ -2744,7 +2496,7 @@
 </file>
 
 <file path=word/footer2.xml><?xml version="1.0" encoding="utf-8"?>
-<w:ftr xmlns:wpc="http://schemas.microsoft.com/office/word/2010/wordprocessingCanvas" xmlns:cx="http://schemas.microsoft.com/office/drawing/2014/chartex" xmlns:cx1="http://schemas.microsoft.com/office/drawing/2015/9/8/chartex" xmlns:cx2="http://schemas.microsoft.com/office/drawing/2015/10/21/chartex" xmlns:cx3="http://schemas.microsoft.com/office/drawing/2016/5/9/chartex" xmlns:cx4="http://schemas.microsoft.com/office/drawing/2016/5/10/chartex" xmlns:cx5="http://schemas.microsoft.com/office/drawing/2016/5/11/chartex" xmlns:cx6="http://schemas.microsoft.com/office/drawing/2016/5/12/chartex" xmlns:cx7="http://schemas.microsoft.com/office/drawing/2016/5/13/chartex" xmlns:cx8="http://schemas.microsoft.com/office/drawing/2016/5/14/chartex" xmlns:mc="http://schemas.openxmlformats.org/markup-compatibility/2006" xmlns:aink="http://schemas.microsoft.com/office/drawing/2016/ink" xmlns:am3d="http://schemas.microsoft.com/office/drawing/2017/model3d" xmlns:o="urn:schemas-microsoft-com:office:office" xmlns:r="http://schemas.openxmlformats.org/officeDocument/2006/relationships" xmlns:m="http://schemas.openxmlformats.org/officeDocument/2006/math" xmlns:v="urn:schemas-microsoft-com:vml" xmlns:wp14="http://schemas.microsoft.com/office/word/2010/wordprocessingDrawing" xmlns:wp="http://schemas.openxmlformats.org/drawingml/2006/wordprocessingDrawing" xmlns:w10="urn:schemas-microsoft-com:office:word" xmlns:w="http://schemas.openxmlformats.org/wordprocessingml/2006/main" xmlns:w14="http://schemas.microsoft.com/office/word/2010/wordml" xmlns:w15="http://schemas.microsoft.com/office/word/2012/wordml" xmlns:w16cid="http://schemas.microsoft.com/office/word/2016/wordml/cid" xmlns:w16se="http://schemas.microsoft.com/office/word/2015/wordml/symex" xmlns:wpg="http://schemas.microsoft.com/office/word/2010/wordprocessingGroup" xmlns:wpi="http://schemas.microsoft.com/office/word/2010/wordprocessingInk" xmlns:wne="http://schemas.microsoft.com/office/word/2006/wordml" xmlns:wps="http://schemas.microsoft.com/office/word/2010/wordprocessingShape" mc:Ignorable="w14 w15 w16se w16cid wp14">
+<w:ftr xmlns:wpc="http://schemas.microsoft.com/office/word/2010/wordprocessingCanvas" xmlns:cx="http://schemas.microsoft.com/office/drawing/2014/chartex" xmlns:cx1="http://schemas.microsoft.com/office/drawing/2015/9/8/chartex" xmlns:cx2="http://schemas.microsoft.com/office/drawing/2015/10/21/chartex" xmlns:cx3="http://schemas.microsoft.com/office/drawing/2016/5/9/chartex" xmlns:cx4="http://schemas.microsoft.com/office/drawing/2016/5/10/chartex" xmlns:cx5="http://schemas.microsoft.com/office/drawing/2016/5/11/chartex" xmlns:cx6="http://schemas.microsoft.com/office/drawing/2016/5/12/chartex" xmlns:cx7="http://schemas.microsoft.com/office/drawing/2016/5/13/chartex" xmlns:cx8="http://schemas.microsoft.com/office/drawing/2016/5/14/chartex" xmlns:mc="http://schemas.openxmlformats.org/markup-compatibility/2006" xmlns:aink="http://schemas.microsoft.com/office/drawing/2016/ink" xmlns:am3d="http://schemas.microsoft.com/office/drawing/2017/model3d" xmlns:o="urn:schemas-microsoft-com:office:office" xmlns:r="http://schemas.openxmlformats.org/officeDocument/2006/relationships" xmlns:m="http://schemas.openxmlformats.org/officeDocument/2006/math" xmlns:v="urn:schemas-microsoft-com:vml" xmlns:wp14="http://schemas.microsoft.com/office/word/2010/wordprocessingDrawing" xmlns:wp="http://schemas.openxmlformats.org/drawingml/2006/wordprocessingDrawing" xmlns:w10="urn:schemas-microsoft-com:office:word" xmlns:w="http://schemas.openxmlformats.org/wordprocessingml/2006/main" xmlns:w14="http://schemas.microsoft.com/office/word/2010/wordml" xmlns:w15="http://schemas.microsoft.com/office/word/2012/wordml" xmlns:w16cex="http://schemas.microsoft.com/office/word/2018/wordml/cex" xmlns:w16cid="http://schemas.microsoft.com/office/word/2016/wordml/cid" xmlns:w16="http://schemas.microsoft.com/office/word/2018/wordml" xmlns:w16sdtdh="http://schemas.microsoft.com/office/word/2020/wordml/sdtdatahash" xmlns:w16se="http://schemas.microsoft.com/office/word/2015/wordml/symex" xmlns:wpg="http://schemas.microsoft.com/office/word/2010/wordprocessingGroup" xmlns:wpi="http://schemas.microsoft.com/office/word/2010/wordprocessingInk" xmlns:wne="http://schemas.microsoft.com/office/word/2006/wordml" xmlns:wps="http://schemas.microsoft.com/office/word/2010/wordprocessingShape" mc:Ignorable="w14 w15 w16se w16cid w16 w16cex w16sdtdh wp14">
   <w:p>
     <w:pPr>
       <w:spacing w:line="200" w:lineRule="exact"/>
@@ -2754,7 +2506,7 @@
 </file>
 
 <file path=word/footnotes.xml><?xml version="1.0" encoding="utf-8"?>
-<w:footnotes xmlns:wpc="http://schemas.microsoft.com/office/word/2010/wordprocessingCanvas" xmlns:cx="http://schemas.microsoft.com/office/drawing/2014/chartex" xmlns:cx1="http://schemas.microsoft.com/office/drawing/2015/9/8/chartex" xmlns:cx2="http://schemas.microsoft.com/office/drawing/2015/10/21/chartex" xmlns:cx3="http://schemas.microsoft.com/office/drawing/2016/5/9/chartex" xmlns:cx4="http://schemas.microsoft.com/office/drawing/2016/5/10/chartex" xmlns:cx5="http://schemas.microsoft.com/office/drawing/2016/5/11/chartex" xmlns:cx6="http://schemas.microsoft.com/office/drawing/2016/5/12/chartex" xmlns:cx7="http://schemas.microsoft.com/office/drawing/2016/5/13/chartex" xmlns:cx8="http://schemas.microsoft.com/office/drawing/2016/5/14/chartex" xmlns:mc="http://schemas.openxmlformats.org/markup-compatibility/2006" xmlns:aink="http://schemas.microsoft.com/office/drawing/2016/ink" xmlns:am3d="http://schemas.microsoft.com/office/drawing/2017/model3d" xmlns:o="urn:schemas-microsoft-com:office:office" xmlns:r="http://schemas.openxmlformats.org/officeDocument/2006/relationships" xmlns:m="http://schemas.openxmlformats.org/officeDocument/2006/math" xmlns:v="urn:schemas-microsoft-com:vml" xmlns:wp14="http://schemas.microsoft.com/office/word/2010/wordprocessingDrawing" xmlns:wp="http://schemas.openxmlformats.org/drawingml/2006/wordprocessingDrawing" xmlns:w10="urn:schemas-microsoft-com:office:word" xmlns:w="http://schemas.openxmlformats.org/wordprocessingml/2006/main" xmlns:w14="http://schemas.microsoft.com/office/word/2010/wordml" xmlns:w15="http://schemas.microsoft.com/office/word/2012/wordml" xmlns:w16cid="http://schemas.microsoft.com/office/word/2016/wordml/cid" xmlns:w16se="http://schemas.microsoft.com/office/word/2015/wordml/symex" xmlns:wpg="http://schemas.microsoft.com/office/word/2010/wordprocessingGroup" xmlns:wpi="http://schemas.microsoft.com/office/word/2010/wordprocessingInk" xmlns:wne="http://schemas.microsoft.com/office/word/2006/wordml" xmlns:wps="http://schemas.microsoft.com/office/word/2010/wordprocessingShape" mc:Ignorable="w14 w15 w16se w16cid wp14">
+<w:footnotes xmlns:wpc="http://schemas.microsoft.com/office/word/2010/wordprocessingCanvas" xmlns:cx="http://schemas.microsoft.com/office/drawing/2014/chartex" xmlns:cx1="http://schemas.microsoft.com/office/drawing/2015/9/8/chartex" xmlns:cx2="http://schemas.microsoft.com/office/drawing/2015/10/21/chartex" xmlns:cx3="http://schemas.microsoft.com/office/drawing/2016/5/9/chartex" xmlns:cx4="http://schemas.microsoft.com/office/drawing/2016/5/10/chartex" xmlns:cx5="http://schemas.microsoft.com/office/drawing/2016/5/11/chartex" xmlns:cx6="http://schemas.microsoft.com/office/drawing/2016/5/12/chartex" xmlns:cx7="http://schemas.microsoft.com/office/drawing/2016/5/13/chartex" xmlns:cx8="http://schemas.microsoft.com/office/drawing/2016/5/14/chartex" xmlns:mc="http://schemas.openxmlformats.org/markup-compatibility/2006" xmlns:aink="http://schemas.microsoft.com/office/drawing/2016/ink" xmlns:am3d="http://schemas.microsoft.com/office/drawing/2017/model3d" xmlns:o="urn:schemas-microsoft-com:office:office" xmlns:r="http://schemas.openxmlformats.org/officeDocument/2006/relationships" xmlns:m="http://schemas.openxmlformats.org/officeDocument/2006/math" xmlns:v="urn:schemas-microsoft-com:vml" xmlns:wp14="http://schemas.microsoft.com/office/word/2010/wordprocessingDrawing" xmlns:wp="http://schemas.openxmlformats.org/drawingml/2006/wordprocessingDrawing" xmlns:w10="urn:schemas-microsoft-com:office:word" xmlns:w="http://schemas.openxmlformats.org/wordprocessingml/2006/main" xmlns:w14="http://schemas.microsoft.com/office/word/2010/wordml" xmlns:w15="http://schemas.microsoft.com/office/word/2012/wordml" xmlns:w16cex="http://schemas.microsoft.com/office/word/2018/wordml/cex" xmlns:w16cid="http://schemas.microsoft.com/office/word/2016/wordml/cid" xmlns:w16="http://schemas.microsoft.com/office/word/2018/wordml" xmlns:w16sdtdh="http://schemas.microsoft.com/office/word/2020/wordml/sdtdatahash" xmlns:w16se="http://schemas.microsoft.com/office/word/2015/wordml/symex" xmlns:wpg="http://schemas.microsoft.com/office/word/2010/wordprocessingGroup" xmlns:wpi="http://schemas.microsoft.com/office/word/2010/wordprocessingInk" xmlns:wne="http://schemas.microsoft.com/office/word/2006/wordml" xmlns:wps="http://schemas.microsoft.com/office/word/2010/wordprocessingShape" mc:Ignorable="w14 w15 w16se w16cid w16 w16cex w16sdtdh wp14">
   <w:footnote w:type="separator" w:id="-1">
     <w:p>
       <w:r>
@@ -2776,7 +2528,7 @@
 </file>
 
 <file path=word/numbering.xml><?xml version="1.0" encoding="utf-8"?>
-<w:numbering xmlns:wpc="http://schemas.microsoft.com/office/word/2010/wordprocessingCanvas" xmlns:cx="http://schemas.microsoft.com/office/drawing/2014/chartex" xmlns:cx1="http://schemas.microsoft.com/office/drawing/2015/9/8/chartex" xmlns:cx2="http://schemas.microsoft.com/office/drawing/2015/10/21/chartex" xmlns:cx3="http://schemas.microsoft.com/office/drawing/2016/5/9/chartex" xmlns:cx4="http://schemas.microsoft.com/office/drawing/2016/5/10/chartex" xmlns:cx5="http://schemas.microsoft.com/office/drawing/2016/5/11/chartex" xmlns:cx6="http://schemas.microsoft.com/office/drawing/2016/5/12/chartex" xmlns:cx7="http://schemas.microsoft.com/office/drawing/2016/5/13/chartex" xmlns:cx8="http://schemas.microsoft.com/office/drawing/2016/5/14/chartex" xmlns:mc="http://schemas.openxmlformats.org/markup-compatibility/2006" xmlns:aink="http://schemas.microsoft.com/office/drawing/2016/ink" xmlns:am3d="http://schemas.microsoft.com/office/drawing/2017/model3d" xmlns:o="urn:schemas-microsoft-com:office:office" xmlns:r="http://schemas.openxmlformats.org/officeDocument/2006/relationships" xmlns:m="http://schemas.openxmlformats.org/officeDocument/2006/math" xmlns:v="urn:schemas-microsoft-com:vml" xmlns:wp14="http://schemas.microsoft.com/office/word/2010/wordprocessingDrawing" xmlns:wp="http://schemas.openxmlformats.org/drawingml/2006/wordprocessingDrawing" xmlns:w10="urn:schemas-microsoft-com:office:word" xmlns:w="http://schemas.openxmlformats.org/wordprocessingml/2006/main" xmlns:w14="http://schemas.microsoft.com/office/word/2010/wordml" xmlns:w15="http://schemas.microsoft.com/office/word/2012/wordml" xmlns:w16cid="http://schemas.microsoft.com/office/word/2016/wordml/cid" xmlns:w16se="http://schemas.microsoft.com/office/word/2015/wordml/symex" xmlns:wpg="http://schemas.microsoft.com/office/word/2010/wordprocessingGroup" xmlns:wpi="http://schemas.microsoft.com/office/word/2010/wordprocessingInk" xmlns:wne="http://schemas.microsoft.com/office/word/2006/wordml" xmlns:wps="http://schemas.microsoft.com/office/word/2010/wordprocessingShape" mc:Ignorable="w14 w15 w16se w16cid wp14">
+<w:numbering xmlns:wpc="http://schemas.microsoft.com/office/word/2010/wordprocessingCanvas" xmlns:cx="http://schemas.microsoft.com/office/drawing/2014/chartex" xmlns:cx1="http://schemas.microsoft.com/office/drawing/2015/9/8/chartex" xmlns:cx2="http://schemas.microsoft.com/office/drawing/2015/10/21/chartex" xmlns:cx3="http://schemas.microsoft.com/office/drawing/2016/5/9/chartex" xmlns:cx4="http://schemas.microsoft.com/office/drawing/2016/5/10/chartex" xmlns:cx5="http://schemas.microsoft.com/office/drawing/2016/5/11/chartex" xmlns:cx6="http://schemas.microsoft.com/office/drawing/2016/5/12/chartex" xmlns:cx7="http://schemas.microsoft.com/office/drawing/2016/5/13/chartex" xmlns:cx8="http://schemas.microsoft.com/office/drawing/2016/5/14/chartex" xmlns:mc="http://schemas.openxmlformats.org/markup-compatibility/2006" xmlns:aink="http://schemas.microsoft.com/office/drawing/2016/ink" xmlns:am3d="http://schemas.microsoft.com/office/drawing/2017/model3d" xmlns:o="urn:schemas-microsoft-com:office:office" xmlns:r="http://schemas.openxmlformats.org/officeDocument/2006/relationships" xmlns:m="http://schemas.openxmlformats.org/officeDocument/2006/math" xmlns:v="urn:schemas-microsoft-com:vml" xmlns:wp14="http://schemas.microsoft.com/office/word/2010/wordprocessingDrawing" xmlns:wp="http://schemas.openxmlformats.org/drawingml/2006/wordprocessingDrawing" xmlns:w10="urn:schemas-microsoft-com:office:word" xmlns:w="http://schemas.openxmlformats.org/wordprocessingml/2006/main" xmlns:w14="http://schemas.microsoft.com/office/word/2010/wordml" xmlns:w15="http://schemas.microsoft.com/office/word/2012/wordml" xmlns:w16cex="http://schemas.microsoft.com/office/word/2018/wordml/cex" xmlns:w16cid="http://schemas.microsoft.com/office/word/2016/wordml/cid" xmlns:w16="http://schemas.microsoft.com/office/word/2018/wordml" xmlns:w16sdtdh="http://schemas.microsoft.com/office/word/2020/wordml/sdtdatahash" xmlns:w16se="http://schemas.microsoft.com/office/word/2015/wordml/symex" xmlns:wpg="http://schemas.microsoft.com/office/word/2010/wordprocessingGroup" xmlns:wpi="http://schemas.microsoft.com/office/word/2010/wordprocessingInk" xmlns:wne="http://schemas.microsoft.com/office/word/2006/wordml" xmlns:wps="http://schemas.microsoft.com/office/word/2010/wordprocessingShape" mc:Ignorable="w14 w15 w16se w16cid w16 w16cex w16sdtdh wp14">
   <w:abstractNum w:abstractNumId="0" w15:restartNumberingAfterBreak="0">
     <w:nsid w:val="0BF97A3B"/>
     <w:multiLevelType w:val="hybridMultilevel"/>
@@ -2789,7 +2541,7 @@
         <w:ind w:left="727" w:hanging="360"/>
       </w:pPr>
       <w:rPr>
-        <w:rFonts w:hint="default" w:ascii="Symbol" w:hAnsi="Symbol" w:eastAsia="Symbol" w:cs="Symbol"/>
+        <w:rFonts w:ascii="Symbol" w:eastAsia="Symbol" w:hAnsi="Symbol" w:cs="Symbol" w:hint="default"/>
         <w:w w:val="95"/>
         <w:sz w:val="20"/>
         <w:szCs w:val="20"/>
@@ -3016,27 +2768,27 @@
 </file>
 
 <file path=word/styles.xml><?xml version="1.0" encoding="utf-8"?>
-<w:styles xmlns:mc="http://schemas.openxmlformats.org/markup-compatibility/2006" xmlns:r="http://schemas.openxmlformats.org/officeDocument/2006/relationships" xmlns:w="http://schemas.openxmlformats.org/wordprocessingml/2006/main" xmlns:w14="http://schemas.microsoft.com/office/word/2010/wordml" xmlns:w15="http://schemas.microsoft.com/office/word/2012/wordml" xmlns:w16cid="http://schemas.microsoft.com/office/word/2016/wordml/cid" xmlns:w16se="http://schemas.microsoft.com/office/word/2015/wordml/symex" mc:Ignorable="w14 w15 w16se w16cid">
+<w:styles xmlns:mc="http://schemas.openxmlformats.org/markup-compatibility/2006" xmlns:r="http://schemas.openxmlformats.org/officeDocument/2006/relationships" xmlns:w="http://schemas.openxmlformats.org/wordprocessingml/2006/main" xmlns:w14="http://schemas.microsoft.com/office/word/2010/wordml" xmlns:w15="http://schemas.microsoft.com/office/word/2012/wordml" xmlns:w16cex="http://schemas.microsoft.com/office/word/2018/wordml/cex" xmlns:w16cid="http://schemas.microsoft.com/office/word/2016/wordml/cid" xmlns:w16="http://schemas.microsoft.com/office/word/2018/wordml" xmlns:w16sdtdh="http://schemas.microsoft.com/office/word/2020/wordml/sdtdatahash" xmlns:w16se="http://schemas.microsoft.com/office/word/2015/wordml/symex" mc:Ignorable="w14 w15 w16se w16cid w16 w16cex w16sdtdh">
   <w:docDefaults>
     <w:rPrDefault>
       <w:rPr>
-        <w:rFonts w:ascii="Times New Roman" w:hAnsi="Times New Roman" w:eastAsia="Times New Roman" w:cs="Times New Roman"/>
+        <w:rFonts w:ascii="Times New Roman" w:eastAsia="Times New Roman" w:hAnsi="Times New Roman" w:cs="Times New Roman"/>
         <w:lang w:val="en-US" w:eastAsia="en-US" w:bidi="ar-SA"/>
       </w:rPr>
     </w:rPrDefault>
     <w:pPrDefault/>
   </w:docDefaults>
-  <w:latentStyles w:defLockedState="0" w:defUIPriority="99" w:defSemiHidden="0" w:defUnhideWhenUsed="0" w:defQFormat="0" w:count="375">
+  <w:latentStyles w:defLockedState="0" w:defUIPriority="99" w:defSemiHidden="0" w:defUnhideWhenUsed="0" w:defQFormat="0" w:count="376">
     <w:lsdException w:name="Normal" w:uiPriority="0" w:qFormat="1"/>
     <w:lsdException w:name="heading 1" w:uiPriority="9" w:qFormat="1"/>
-    <w:lsdException w:name="heading 2" w:uiPriority="9" w:semiHidden="1" w:unhideWhenUsed="1" w:qFormat="1"/>
-    <w:lsdException w:name="heading 3" w:uiPriority="9" w:semiHidden="1" w:unhideWhenUsed="1" w:qFormat="1"/>
-    <w:lsdException w:name="heading 4" w:uiPriority="9" w:semiHidden="1" w:unhideWhenUsed="1" w:qFormat="1"/>
-    <w:lsdException w:name="heading 5" w:uiPriority="9" w:semiHidden="1" w:unhideWhenUsed="1" w:qFormat="1"/>
-    <w:lsdException w:name="heading 6" w:uiPriority="0" w:semiHidden="1" w:unhideWhenUsed="1" w:qFormat="1"/>
-    <w:lsdException w:name="heading 7" w:uiPriority="9" w:semiHidden="1" w:unhideWhenUsed="1" w:qFormat="1"/>
-    <w:lsdException w:name="heading 8" w:uiPriority="9" w:semiHidden="1" w:unhideWhenUsed="1" w:qFormat="1"/>
-    <w:lsdException w:name="heading 9" w:uiPriority="9" w:semiHidden="1" w:unhideWhenUsed="1" w:qFormat="1"/>
+    <w:lsdException w:name="heading 2" w:semiHidden="1" w:uiPriority="9" w:unhideWhenUsed="1" w:qFormat="1"/>
+    <w:lsdException w:name="heading 3" w:semiHidden="1" w:uiPriority="9" w:unhideWhenUsed="1" w:qFormat="1"/>
+    <w:lsdException w:name="heading 4" w:semiHidden="1" w:uiPriority="9" w:unhideWhenUsed="1" w:qFormat="1"/>
+    <w:lsdException w:name="heading 5" w:semiHidden="1" w:uiPriority="9" w:unhideWhenUsed="1" w:qFormat="1"/>
+    <w:lsdException w:name="heading 6" w:semiHidden="1" w:uiPriority="0" w:unhideWhenUsed="1" w:qFormat="1"/>
+    <w:lsdException w:name="heading 7" w:semiHidden="1" w:uiPriority="9" w:unhideWhenUsed="1" w:qFormat="1"/>
+    <w:lsdException w:name="heading 8" w:semiHidden="1" w:uiPriority="9" w:unhideWhenUsed="1" w:qFormat="1"/>
+    <w:lsdException w:name="heading 9" w:semiHidden="1" w:uiPriority="9" w:unhideWhenUsed="1" w:qFormat="1"/>
     <w:lsdException w:name="index 1" w:semiHidden="1" w:unhideWhenUsed="1"/>
     <w:lsdException w:name="index 2" w:semiHidden="1" w:unhideWhenUsed="1"/>
     <w:lsdException w:name="index 3" w:semiHidden="1" w:unhideWhenUsed="1"/>
@@ -3046,22 +2798,22 @@
     <w:lsdException w:name="index 7" w:semiHidden="1" w:unhideWhenUsed="1"/>
     <w:lsdException w:name="index 8" w:semiHidden="1" w:unhideWhenUsed="1"/>
     <w:lsdException w:name="index 9" w:semiHidden="1" w:unhideWhenUsed="1"/>
-    <w:lsdException w:name="toc 1" w:uiPriority="39" w:semiHidden="1" w:unhideWhenUsed="1"/>
-    <w:lsdException w:name="toc 2" w:uiPriority="39" w:semiHidden="1" w:unhideWhenUsed="1"/>
-    <w:lsdException w:name="toc 3" w:uiPriority="39" w:semiHidden="1" w:unhideWhenUsed="1"/>
-    <w:lsdException w:name="toc 4" w:uiPriority="39" w:semiHidden="1" w:unhideWhenUsed="1"/>
-    <w:lsdException w:name="toc 5" w:uiPriority="39" w:semiHidden="1" w:unhideWhenUsed="1"/>
-    <w:lsdException w:name="toc 6" w:uiPriority="39" w:semiHidden="1" w:unhideWhenUsed="1"/>
-    <w:lsdException w:name="toc 7" w:uiPriority="39" w:semiHidden="1" w:unhideWhenUsed="1"/>
-    <w:lsdException w:name="toc 8" w:uiPriority="39" w:semiHidden="1" w:unhideWhenUsed="1"/>
-    <w:lsdException w:name="toc 9" w:uiPriority="39" w:semiHidden="1" w:unhideWhenUsed="1"/>
+    <w:lsdException w:name="toc 1" w:semiHidden="1" w:uiPriority="39" w:unhideWhenUsed="1"/>
+    <w:lsdException w:name="toc 2" w:semiHidden="1" w:uiPriority="39" w:unhideWhenUsed="1"/>
+    <w:lsdException w:name="toc 3" w:semiHidden="1" w:uiPriority="39" w:unhideWhenUsed="1"/>
+    <w:lsdException w:name="toc 4" w:semiHidden="1" w:uiPriority="39" w:unhideWhenUsed="1"/>
+    <w:lsdException w:name="toc 5" w:semiHidden="1" w:uiPriority="39" w:unhideWhenUsed="1"/>
+    <w:lsdException w:name="toc 6" w:semiHidden="1" w:uiPriority="39" w:unhideWhenUsed="1"/>
+    <w:lsdException w:name="toc 7" w:semiHidden="1" w:uiPriority="39" w:unhideWhenUsed="1"/>
+    <w:lsdException w:name="toc 8" w:semiHidden="1" w:uiPriority="39" w:unhideWhenUsed="1"/>
+    <w:lsdException w:name="toc 9" w:semiHidden="1" w:uiPriority="39" w:unhideWhenUsed="1"/>
     <w:lsdException w:name="Normal Indent" w:semiHidden="1" w:unhideWhenUsed="1"/>
     <w:lsdException w:name="footnote text" w:semiHidden="1" w:unhideWhenUsed="1"/>
     <w:lsdException w:name="annotation text" w:semiHidden="1" w:unhideWhenUsed="1"/>
     <w:lsdException w:name="header" w:semiHidden="1" w:unhideWhenUsed="1"/>
     <w:lsdException w:name="footer" w:semiHidden="1" w:unhideWhenUsed="1"/>
     <w:lsdException w:name="index heading" w:semiHidden="1" w:unhideWhenUsed="1"/>
-    <w:lsdException w:name="caption" w:uiPriority="35" w:semiHidden="1" w:unhideWhenUsed="1" w:qFormat="1"/>
+    <w:lsdException w:name="caption" w:semiHidden="1" w:uiPriority="35" w:unhideWhenUsed="1" w:qFormat="1"/>
     <w:lsdException w:name="table of figures" w:semiHidden="1" w:unhideWhenUsed="1"/>
     <w:lsdException w:name="envelope address" w:semiHidden="1" w:unhideWhenUsed="1"/>
     <w:lsdException w:name="envelope return" w:semiHidden="1" w:unhideWhenUsed="1"/>
@@ -3092,8 +2844,8 @@
     <w:lsdException w:name="Title" w:uiPriority="10" w:qFormat="1"/>
     <w:lsdException w:name="Closing" w:semiHidden="1" w:unhideWhenUsed="1"/>
     <w:lsdException w:name="Signature" w:semiHidden="1" w:unhideWhenUsed="1"/>
-    <w:lsdException w:name="Default Paragraph Font" w:uiPriority="1" w:semiHidden="1" w:unhideWhenUsed="1"/>
-    <w:lsdException w:name="Body Text" w:uiPriority="1" w:semiHidden="1" w:unhideWhenUsed="1" w:qFormat="1"/>
+    <w:lsdException w:name="Default Paragraph Font" w:semiHidden="1" w:uiPriority="1" w:unhideWhenUsed="1"/>
+    <w:lsdException w:name="Body Text" w:semiHidden="1" w:uiPriority="1" w:unhideWhenUsed="1" w:qFormat="1"/>
     <w:lsdException w:name="Body Text Indent" w:semiHidden="1" w:unhideWhenUsed="1"/>
     <w:lsdException w:name="List Continue" w:semiHidden="1" w:unhideWhenUsed="1"/>
     <w:lsdException w:name="List Continue 2" w:semiHidden="1" w:unhideWhenUsed="1"/>
@@ -3132,7 +2884,6 @@
     <w:lsdException w:name="HTML Sample" w:semiHidden="1" w:unhideWhenUsed="1"/>
     <w:lsdException w:name="HTML Typewriter" w:semiHidden="1" w:unhideWhenUsed="1"/>
     <w:lsdException w:name="HTML Variable" w:semiHidden="1" w:unhideWhenUsed="1"/>
-    <w:lsdException w:name="Normal Table" w:semiHidden="1" w:unhideWhenUsed="1"/>
     <w:lsdException w:name="annotation subject" w:semiHidden="1" w:unhideWhenUsed="1"/>
     <w:lsdException w:name="No List" w:semiHidden="1" w:unhideWhenUsed="1"/>
     <w:lsdException w:name="Outline List 1" w:semiHidden="1" w:unhideWhenUsed="1"/>
@@ -3179,10 +2930,8 @@
     <w:lsdException w:name="Table Subtle 2" w:semiHidden="1" w:unhideWhenUsed="1"/>
     <w:lsdException w:name="Table Web 1" w:semiHidden="1" w:unhideWhenUsed="1"/>
     <w:lsdException w:name="Table Web 2" w:semiHidden="1" w:unhideWhenUsed="1"/>
-    <w:lsdException w:name="Table Web 3" w:semiHidden="1" w:unhideWhenUsed="1"/>
     <w:lsdException w:name="Balloon Text" w:semiHidden="1" w:unhideWhenUsed="1"/>
     <w:lsdException w:name="Table Grid" w:uiPriority="59"/>
-    <w:lsdException w:name="Table Theme" w:semiHidden="1" w:unhideWhenUsed="1"/>
     <w:lsdException w:name="Placeholder Text" w:semiHidden="1"/>
     <w:lsdException w:name="No Spacing" w:uiPriority="1" w:qFormat="1"/>
     <w:lsdException w:name="Light Shading" w:uiPriority="60"/>
@@ -3292,8 +3041,8 @@
     <w:lsdException w:name="Subtle Reference" w:uiPriority="31" w:qFormat="1"/>
     <w:lsdException w:name="Intense Reference" w:uiPriority="32" w:qFormat="1"/>
     <w:lsdException w:name="Book Title" w:uiPriority="33" w:qFormat="1"/>
-    <w:lsdException w:name="Bibliography" w:uiPriority="37" w:semiHidden="1" w:unhideWhenUsed="1"/>
-    <w:lsdException w:name="TOC Heading" w:uiPriority="39" w:semiHidden="1" w:unhideWhenUsed="1" w:qFormat="1"/>
+    <w:lsdException w:name="Bibliography" w:semiHidden="1" w:uiPriority="37" w:unhideWhenUsed="1"/>
+    <w:lsdException w:name="TOC Heading" w:semiHidden="1" w:uiPriority="39" w:unhideWhenUsed="1" w:qFormat="1"/>
     <w:lsdException w:name="Plain Table 1" w:uiPriority="41"/>
     <w:lsdException w:name="Plain Table 2" w:uiPriority="42"/>
     <w:lsdException w:name="Plain Table 3" w:uiPriority="43"/>
@@ -3402,8 +3151,9 @@
     <w:lsdException w:name="Smart Hyperlink" w:semiHidden="1" w:unhideWhenUsed="1"/>
     <w:lsdException w:name="Hashtag" w:semiHidden="1" w:unhideWhenUsed="1"/>
     <w:lsdException w:name="Unresolved Mention" w:semiHidden="1" w:unhideWhenUsed="1"/>
+    <w:lsdException w:name="Smart Link" w:semiHidden="1" w:unhideWhenUsed="1"/>
   </w:latentStyles>
-  <w:style w:type="paragraph" w:styleId="Normal" w:default="1">
+  <w:style w:type="paragraph" w:default="1" w:styleId="Normal">
     <w:name w:val="Normal"/>
     <w:qFormat/>
     <w:rsid w:val="001B3490"/>
@@ -3425,7 +3175,7 @@
       <w:outlineLvl w:val="0"/>
     </w:pPr>
     <w:rPr>
-      <w:rFonts w:asciiTheme="majorHAnsi" w:hAnsiTheme="majorHAnsi" w:eastAsiaTheme="majorEastAsia" w:cstheme="majorBidi"/>
+      <w:rFonts w:asciiTheme="majorHAnsi" w:eastAsiaTheme="majorEastAsia" w:hAnsiTheme="majorHAnsi" w:cstheme="majorBidi"/>
       <w:b/>
       <w:bCs/>
       <w:kern w:val="32"/>
@@ -3453,7 +3203,7 @@
       <w:outlineLvl w:val="1"/>
     </w:pPr>
     <w:rPr>
-      <w:rFonts w:asciiTheme="majorHAnsi" w:hAnsiTheme="majorHAnsi" w:eastAsiaTheme="majorEastAsia" w:cstheme="majorBidi"/>
+      <w:rFonts w:asciiTheme="majorHAnsi" w:eastAsiaTheme="majorEastAsia" w:hAnsiTheme="majorHAnsi" w:cstheme="majorBidi"/>
       <w:b/>
       <w:bCs/>
       <w:i/>
@@ -3482,7 +3232,7 @@
       <w:outlineLvl w:val="2"/>
     </w:pPr>
     <w:rPr>
-      <w:rFonts w:asciiTheme="majorHAnsi" w:hAnsiTheme="majorHAnsi" w:eastAsiaTheme="majorEastAsia" w:cstheme="majorBidi"/>
+      <w:rFonts w:asciiTheme="majorHAnsi" w:eastAsiaTheme="majorEastAsia" w:hAnsiTheme="majorHAnsi" w:cstheme="majorBidi"/>
       <w:b/>
       <w:bCs/>
       <w:sz w:val="26"/>
@@ -3509,7 +3259,7 @@
       <w:outlineLvl w:val="3"/>
     </w:pPr>
     <w:rPr>
-      <w:rFonts w:asciiTheme="minorHAnsi" w:hAnsiTheme="minorHAnsi" w:eastAsiaTheme="minorEastAsia" w:cstheme="minorBidi"/>
+      <w:rFonts w:asciiTheme="minorHAnsi" w:eastAsiaTheme="minorEastAsia" w:hAnsiTheme="minorHAnsi" w:cstheme="minorBidi"/>
       <w:b/>
       <w:bCs/>
       <w:sz w:val="28"/>
@@ -3535,7 +3285,7 @@
       <w:outlineLvl w:val="4"/>
     </w:pPr>
     <w:rPr>
-      <w:rFonts w:asciiTheme="minorHAnsi" w:hAnsiTheme="minorHAnsi" w:eastAsiaTheme="minorEastAsia" w:cstheme="minorBidi"/>
+      <w:rFonts w:asciiTheme="minorHAnsi" w:eastAsiaTheme="minorEastAsia" w:hAnsiTheme="minorHAnsi" w:cstheme="minorBidi"/>
       <w:b/>
       <w:bCs/>
       <w:i/>
@@ -3585,7 +3335,7 @@
       <w:outlineLvl w:val="6"/>
     </w:pPr>
     <w:rPr>
-      <w:rFonts w:asciiTheme="minorHAnsi" w:hAnsiTheme="minorHAnsi" w:eastAsiaTheme="minorEastAsia" w:cstheme="minorBidi"/>
+      <w:rFonts w:asciiTheme="minorHAnsi" w:eastAsiaTheme="minorEastAsia" w:hAnsiTheme="minorHAnsi" w:cstheme="minorBidi"/>
       <w:sz w:val="24"/>
       <w:szCs w:val="24"/>
     </w:rPr>
@@ -3609,7 +3359,7 @@
       <w:outlineLvl w:val="7"/>
     </w:pPr>
     <w:rPr>
-      <w:rFonts w:asciiTheme="minorHAnsi" w:hAnsiTheme="minorHAnsi" w:eastAsiaTheme="minorEastAsia" w:cstheme="minorBidi"/>
+      <w:rFonts w:asciiTheme="minorHAnsi" w:eastAsiaTheme="minorEastAsia" w:hAnsiTheme="minorHAnsi" w:cstheme="minorBidi"/>
       <w:i/>
       <w:iCs/>
       <w:sz w:val="24"/>
@@ -3635,18 +3385,18 @@
       <w:outlineLvl w:val="8"/>
     </w:pPr>
     <w:rPr>
-      <w:rFonts w:asciiTheme="majorHAnsi" w:hAnsiTheme="majorHAnsi" w:eastAsiaTheme="majorEastAsia" w:cstheme="majorBidi"/>
+      <w:rFonts w:asciiTheme="majorHAnsi" w:eastAsiaTheme="majorEastAsia" w:hAnsiTheme="majorHAnsi" w:cstheme="majorBidi"/>
       <w:sz w:val="22"/>
       <w:szCs w:val="22"/>
     </w:rPr>
   </w:style>
-  <w:style w:type="character" w:styleId="DefaultParagraphFont" w:default="1">
+  <w:style w:type="character" w:default="1" w:styleId="DefaultParagraphFont">
     <w:name w:val="Default Paragraph Font"/>
     <w:uiPriority w:val="1"/>
     <w:semiHidden/>
     <w:unhideWhenUsed/>
   </w:style>
-  <w:style w:type="table" w:styleId="TableNormal" w:default="1">
+  <w:style w:type="table" w:default="1" w:styleId="TableNormal">
     <w:name w:val="Normal Table"/>
     <w:uiPriority w:val="99"/>
     <w:semiHidden/>
@@ -3661,20 +3411,20 @@
       </w:tblCellMar>
     </w:tblPr>
   </w:style>
-  <w:style w:type="numbering" w:styleId="NoList" w:default="1">
+  <w:style w:type="numbering" w:default="1" w:styleId="NoList">
     <w:name w:val="No List"/>
     <w:uiPriority w:val="99"/>
     <w:semiHidden/>
     <w:unhideWhenUsed/>
   </w:style>
-  <w:style w:type="character" w:styleId="Heading1Char" w:customStyle="1">
+  <w:style w:type="character" w:customStyle="1" w:styleId="Heading1Char">
     <w:name w:val="Heading 1 Char"/>
     <w:basedOn w:val="DefaultParagraphFont"/>
     <w:link w:val="Heading1"/>
     <w:uiPriority w:val="9"/>
     <w:rsid w:val="001B3490"/>
     <w:rPr>
-      <w:rFonts w:asciiTheme="majorHAnsi" w:hAnsiTheme="majorHAnsi" w:eastAsiaTheme="majorEastAsia" w:cstheme="majorBidi"/>
+      <w:rFonts w:asciiTheme="majorHAnsi" w:eastAsiaTheme="majorEastAsia" w:hAnsiTheme="majorHAnsi" w:cstheme="majorBidi"/>
       <w:b/>
       <w:bCs/>
       <w:kern w:val="32"/>
@@ -3682,7 +3432,7 @@
       <w:szCs w:val="32"/>
     </w:rPr>
   </w:style>
-  <w:style w:type="character" w:styleId="Heading2Char" w:customStyle="1">
+  <w:style w:type="character" w:customStyle="1" w:styleId="Heading2Char">
     <w:name w:val="Heading 2 Char"/>
     <w:basedOn w:val="DefaultParagraphFont"/>
     <w:link w:val="Heading2"/>
@@ -3690,7 +3440,7 @@
     <w:semiHidden/>
     <w:rsid w:val="001B3490"/>
     <w:rPr>
-      <w:rFonts w:asciiTheme="majorHAnsi" w:hAnsiTheme="majorHAnsi" w:eastAsiaTheme="majorEastAsia" w:cstheme="majorBidi"/>
+      <w:rFonts w:asciiTheme="majorHAnsi" w:eastAsiaTheme="majorEastAsia" w:hAnsiTheme="majorHAnsi" w:cstheme="majorBidi"/>
       <w:b/>
       <w:bCs/>
       <w:i/>
@@ -3699,7 +3449,7 @@
       <w:szCs w:val="28"/>
     </w:rPr>
   </w:style>
-  <w:style w:type="character" w:styleId="Heading3Char" w:customStyle="1">
+  <w:style w:type="character" w:customStyle="1" w:styleId="Heading3Char">
     <w:name w:val="Heading 3 Char"/>
     <w:basedOn w:val="DefaultParagraphFont"/>
     <w:link w:val="Heading3"/>
@@ -3707,14 +3457,14 @@
     <w:semiHidden/>
     <w:rsid w:val="001B3490"/>
     <w:rPr>
-      <w:rFonts w:asciiTheme="majorHAnsi" w:hAnsiTheme="majorHAnsi" w:eastAsiaTheme="majorEastAsia" w:cstheme="majorBidi"/>
+      <w:rFonts w:asciiTheme="majorHAnsi" w:eastAsiaTheme="majorEastAsia" w:hAnsiTheme="majorHAnsi" w:cstheme="majorBidi"/>
       <w:b/>
       <w:bCs/>
       <w:sz w:val="26"/>
       <w:szCs w:val="26"/>
     </w:rPr>
   </w:style>
-  <w:style w:type="character" w:styleId="Heading4Char" w:customStyle="1">
+  <w:style w:type="character" w:customStyle="1" w:styleId="Heading4Char">
     <w:name w:val="Heading 4 Char"/>
     <w:basedOn w:val="DefaultParagraphFont"/>
     <w:link w:val="Heading4"/>
@@ -3722,14 +3472,14 @@
     <w:semiHidden/>
     <w:rsid w:val="001B3490"/>
     <w:rPr>
-      <w:rFonts w:asciiTheme="minorHAnsi" w:hAnsiTheme="minorHAnsi" w:eastAsiaTheme="minorEastAsia" w:cstheme="minorBidi"/>
+      <w:rFonts w:asciiTheme="minorHAnsi" w:eastAsiaTheme="minorEastAsia" w:hAnsiTheme="minorHAnsi" w:cstheme="minorBidi"/>
       <w:b/>
       <w:bCs/>
       <w:sz w:val="28"/>
       <w:szCs w:val="28"/>
     </w:rPr>
   </w:style>
-  <w:style w:type="character" w:styleId="Heading5Char" w:customStyle="1">
+  <w:style w:type="character" w:customStyle="1" w:styleId="Heading5Char">
     <w:name w:val="Heading 5 Char"/>
     <w:basedOn w:val="DefaultParagraphFont"/>
     <w:link w:val="Heading5"/>
@@ -3737,7 +3487,7 @@
     <w:semiHidden/>
     <w:rsid w:val="001B3490"/>
     <w:rPr>
-      <w:rFonts w:asciiTheme="minorHAnsi" w:hAnsiTheme="minorHAnsi" w:eastAsiaTheme="minorEastAsia" w:cstheme="minorBidi"/>
+      <w:rFonts w:asciiTheme="minorHAnsi" w:eastAsiaTheme="minorEastAsia" w:hAnsiTheme="minorHAnsi" w:cstheme="minorBidi"/>
       <w:b/>
       <w:bCs/>
       <w:i/>
@@ -3746,7 +3496,7 @@
       <w:szCs w:val="26"/>
     </w:rPr>
   </w:style>
-  <w:style w:type="character" w:styleId="Heading6Char" w:customStyle="1">
+  <w:style w:type="character" w:customStyle="1" w:styleId="Heading6Char">
     <w:name w:val="Heading 6 Char"/>
     <w:basedOn w:val="DefaultParagraphFont"/>
     <w:link w:val="Heading6"/>
@@ -3758,7 +3508,7 @@
       <w:szCs w:val="22"/>
     </w:rPr>
   </w:style>
-  <w:style w:type="character" w:styleId="Heading7Char" w:customStyle="1">
+  <w:style w:type="character" w:customStyle="1" w:styleId="Heading7Char">
     <w:name w:val="Heading 7 Char"/>
     <w:basedOn w:val="DefaultParagraphFont"/>
     <w:link w:val="Heading7"/>
@@ -3766,12 +3516,12 @@
     <w:semiHidden/>
     <w:rsid w:val="001B3490"/>
     <w:rPr>
-      <w:rFonts w:asciiTheme="minorHAnsi" w:hAnsiTheme="minorHAnsi" w:eastAsiaTheme="minorEastAsia" w:cstheme="minorBidi"/>
+      <w:rFonts w:asciiTheme="minorHAnsi" w:eastAsiaTheme="minorEastAsia" w:hAnsiTheme="minorHAnsi" w:cstheme="minorBidi"/>
       <w:sz w:val="24"/>
       <w:szCs w:val="24"/>
     </w:rPr>
   </w:style>
-  <w:style w:type="character" w:styleId="Heading8Char" w:customStyle="1">
+  <w:style w:type="character" w:customStyle="1" w:styleId="Heading8Char">
     <w:name w:val="Heading 8 Char"/>
     <w:basedOn w:val="DefaultParagraphFont"/>
     <w:link w:val="Heading8"/>
@@ -3779,14 +3529,14 @@
     <w:semiHidden/>
     <w:rsid w:val="001B3490"/>
     <w:rPr>
-      <w:rFonts w:asciiTheme="minorHAnsi" w:hAnsiTheme="minorHAnsi" w:eastAsiaTheme="minorEastAsia" w:cstheme="minorBidi"/>
+      <w:rFonts w:asciiTheme="minorHAnsi" w:eastAsiaTheme="minorEastAsia" w:hAnsiTheme="minorHAnsi" w:cstheme="minorBidi"/>
       <w:i/>
       <w:iCs/>
       <w:sz w:val="24"/>
       <w:szCs w:val="24"/>
     </w:rPr>
   </w:style>
-  <w:style w:type="character" w:styleId="Heading9Char" w:customStyle="1">
+  <w:style w:type="character" w:customStyle="1" w:styleId="Heading9Char">
     <w:name w:val="Heading 9 Char"/>
     <w:basedOn w:val="DefaultParagraphFont"/>
     <w:link w:val="Heading9"/>
@@ -3794,7 +3544,7 @@
     <w:semiHidden/>
     <w:rsid w:val="001B3490"/>
     <w:rPr>
-      <w:rFonts w:asciiTheme="majorHAnsi" w:hAnsiTheme="majorHAnsi" w:eastAsiaTheme="majorEastAsia" w:cstheme="majorBidi"/>
+      <w:rFonts w:asciiTheme="majorHAnsi" w:eastAsiaTheme="majorEastAsia" w:hAnsiTheme="majorHAnsi" w:cstheme="majorBidi"/>
       <w:sz w:val="22"/>
       <w:szCs w:val="22"/>
     </w:rPr>
@@ -3813,7 +3563,7 @@
       </w:tabs>
     </w:pPr>
   </w:style>
-  <w:style w:type="character" w:styleId="HeaderChar" w:customStyle="1">
+  <w:style w:type="character" w:customStyle="1" w:styleId="HeaderChar">
     <w:name w:val="Header Char"/>
     <w:basedOn w:val="DefaultParagraphFont"/>
     <w:link w:val="Header"/>
@@ -3834,7 +3584,7 @@
       </w:tabs>
     </w:pPr>
   </w:style>
-  <w:style w:type="character" w:styleId="FooterChar" w:customStyle="1">
+  <w:style w:type="character" w:customStyle="1" w:styleId="FooterChar">
     <w:name w:val="Footer Char"/>
     <w:basedOn w:val="DefaultParagraphFont"/>
     <w:link w:val="Footer"/>
@@ -3854,21 +3604,44 @@
       <w:autoSpaceDN w:val="0"/>
     </w:pPr>
     <w:rPr>
-      <w:rFonts w:ascii="Calibri" w:hAnsi="Calibri" w:eastAsia="Calibri" w:cs="Calibri"/>
+      <w:rFonts w:ascii="Calibri" w:eastAsia="Calibri" w:hAnsi="Calibri" w:cs="Calibri"/>
       <w:sz w:val="24"/>
       <w:szCs w:val="24"/>
     </w:rPr>
   </w:style>
-  <w:style w:type="character" w:styleId="BodyTextChar" w:customStyle="1">
+  <w:style w:type="character" w:customStyle="1" w:styleId="BodyTextChar">
     <w:name w:val="Body Text Char"/>
     <w:basedOn w:val="DefaultParagraphFont"/>
     <w:link w:val="BodyText"/>
     <w:uiPriority w:val="1"/>
     <w:rsid w:val="00662A4E"/>
     <w:rPr>
-      <w:rFonts w:ascii="Calibri" w:hAnsi="Calibri" w:eastAsia="Calibri" w:cs="Calibri"/>
+      <w:rFonts w:ascii="Calibri" w:eastAsia="Calibri" w:hAnsi="Calibri" w:cs="Calibri"/>
       <w:sz w:val="24"/>
       <w:szCs w:val="24"/>
+    </w:rPr>
+  </w:style>
+  <w:style w:type="character" w:styleId="Hyperlink">
+    <w:name w:val="Hyperlink"/>
+    <w:basedOn w:val="DefaultParagraphFont"/>
+    <w:uiPriority w:val="99"/>
+    <w:unhideWhenUsed/>
+    <w:rsid w:val="00081374"/>
+    <w:rPr>
+      <w:color w:val="0000FF" w:themeColor="hyperlink"/>
+      <w:u w:val="single"/>
+    </w:rPr>
+  </w:style>
+  <w:style w:type="character" w:styleId="UnresolvedMention">
+    <w:name w:val="Unresolved Mention"/>
+    <w:basedOn w:val="DefaultParagraphFont"/>
+    <w:uiPriority w:val="99"/>
+    <w:semiHidden/>
+    <w:unhideWhenUsed/>
+    <w:rsid w:val="00081374"/>
+    <w:rPr>
+      <w:color w:val="605E5C"/>
+      <w:shd w:val="clear" w:color="auto" w:fill="E1DFDD"/>
     </w:rPr>
   </w:style>
 </w:styles>
@@ -4185,6 +3958,25 @@
 </file>
 
 <file path=customXml/item1.xml><?xml version="1.0" encoding="utf-8"?>
+<b:Sources xmlns:b="http://schemas.openxmlformats.org/officeDocument/2006/bibliography" xmlns="http://schemas.openxmlformats.org/officeDocument/2006/bibliography" SelectedStyle="\APASixthEditionOfficeOnline.xsl" StyleName="APA" Version="6"/>
+</file>
+
+<file path=customXml/item2.xml><?xml version="1.0" encoding="utf-8"?>
+<?mso-contentType ?>
+<FormTemplates xmlns="http://schemas.microsoft.com/sharepoint/v3/contenttype/forms">
+  <Display>DocumentLibraryForm</Display>
+  <Edit>DocumentLibraryForm</Edit>
+  <New>DocumentLibraryForm</New>
+</FormTemplates>
+</file>
+
+<file path=customXml/item3.xml><?xml version="1.0" encoding="utf-8"?>
+<p:properties xmlns:p="http://schemas.microsoft.com/office/2006/metadata/properties" xmlns:xsi="http://www.w3.org/2001/XMLSchema-instance" xmlns:pc="http://schemas.microsoft.com/office/infopath/2007/PartnerControls">
+  <documentManagement/>
+</p:properties>
+</file>
+
+<file path=customXml/item4.xml><?xml version="1.0" encoding="utf-8"?>
 <ct:contentTypeSchema xmlns:ct="http://schemas.microsoft.com/office/2006/metadata/contentType" xmlns:ma="http://schemas.microsoft.com/office/2006/metadata/properties/metaAttributes" ct:_="" ma:_="" ma:contentTypeName="Document" ma:contentTypeID="0x0101001EB6C70C83E62B4E8B990D2FAD0B3714" ma:contentTypeVersion="14" ma:contentTypeDescription="Create a new document." ma:contentTypeScope="" ma:versionID="65ca4e10f44424978ae1e4920ffa0678">
   <xsd:schema xmlns:xsd="http://www.w3.org/2001/XMLSchema" xmlns:xs="http://www.w3.org/2001/XMLSchema" xmlns:p="http://schemas.microsoft.com/office/2006/metadata/properties" xmlns:ns3="a5dfc56a-718f-4a0b-91b8-44a95219ffc8" xmlns:ns4="c3038714-aa98-404b-9592-bc9a9a0c9b5b" targetNamespace="http://schemas.microsoft.com/office/2006/metadata/properties" ma:root="true" ma:fieldsID="d495e5732c069de2fc1d31a4534cd445" ns3:_="" ns4:_="">
     <xsd:import namespace="a5dfc56a-718f-4a0b-91b8-44a95219ffc8"/>
@@ -4413,26 +4205,32 @@
 </ct:contentTypeSchema>
 </file>
 
-<file path=customXml/item2.xml><?xml version="1.0" encoding="utf-8"?>
-<p:properties xmlns:p="http://schemas.microsoft.com/office/2006/metadata/properties" xmlns:xsi="http://www.w3.org/2001/XMLSchema-instance" xmlns:pc="http://schemas.microsoft.com/office/infopath/2007/PartnerControls">
-  <documentManagement/>
-</p:properties>
+<file path=customXml/itemProps1.xml><?xml version="1.0" encoding="utf-8"?>
+<ds:datastoreItem xmlns:ds="http://schemas.openxmlformats.org/officeDocument/2006/customXml" ds:itemID="{CE6EBFE0-A85C-45AB-96E9-FC5BDBCDE1B5}">
+  <ds:schemaRefs>
+    <ds:schemaRef ds:uri="http://schemas.openxmlformats.org/officeDocument/2006/bibliography"/>
+  </ds:schemaRefs>
+</ds:datastoreItem>
 </file>
 
-<file path=customXml/item3.xml><?xml version="1.0" encoding="utf-8"?>
-<?mso-contentType ?>
-<FormTemplates xmlns="http://schemas.microsoft.com/sharepoint/v3/contenttype/forms">
-  <Display>DocumentLibraryForm</Display>
-  <Edit>DocumentLibraryForm</Edit>
-  <New>DocumentLibraryForm</New>
-</FormTemplates>
+<file path=customXml/itemProps2.xml><?xml version="1.0" encoding="utf-8"?>
+<ds:datastoreItem xmlns:ds="http://schemas.openxmlformats.org/officeDocument/2006/customXml" ds:itemID="{C4321C1C-2D60-4FED-AD69-C9FDF1CFABA3}">
+  <ds:schemaRefs>
+    <ds:schemaRef ds:uri="http://schemas.microsoft.com/sharepoint/v3/contenttype/forms"/>
+  </ds:schemaRefs>
+</ds:datastoreItem>
 </file>
 
-<file path=customXml/item4.xml><?xml version="1.0" encoding="utf-8"?>
-<b:Sources xmlns:b="http://schemas.openxmlformats.org/officeDocument/2006/bibliography" xmlns="http://schemas.openxmlformats.org/officeDocument/2006/bibliography" SelectedStyle="\APASixthEditionOfficeOnline.xsl" StyleName="APA" Version="6"/>
+<file path=customXml/itemProps3.xml><?xml version="1.0" encoding="utf-8"?>
+<ds:datastoreItem xmlns:ds="http://schemas.openxmlformats.org/officeDocument/2006/customXml" ds:itemID="{0585B00C-E970-43F4-9208-DCEA5A09E27E}">
+  <ds:schemaRefs>
+    <ds:schemaRef ds:uri="http://schemas.microsoft.com/office/2006/metadata/properties"/>
+    <ds:schemaRef ds:uri="http://schemas.microsoft.com/office/infopath/2007/PartnerControls"/>
+  </ds:schemaRefs>
+</ds:datastoreItem>
 </file>
 
-<file path=customXml/itemProps1.xml><?xml version="1.0" encoding="utf-8"?>
+<file path=customXml/itemProps4.xml><?xml version="1.0" encoding="utf-8"?>
 <ds:datastoreItem xmlns:ds="http://schemas.openxmlformats.org/officeDocument/2006/customXml" ds:itemID="{E0139D8A-1F14-45DA-B7FF-BEE67D6A9857}">
   <ds:schemaRefs>
     <ds:schemaRef ds:uri="http://schemas.microsoft.com/office/2006/metadata/contentType"/>
@@ -4449,29 +4247,4 @@
     <ds:schemaRef ds:uri="http://schemas.microsoft.com/internal/obd"/>
   </ds:schemaRefs>
 </ds:datastoreItem>
-</file>
-
-<file path=customXml/itemProps2.xml><?xml version="1.0" encoding="utf-8"?>
-<ds:datastoreItem xmlns:ds="http://schemas.openxmlformats.org/officeDocument/2006/customXml" ds:itemID="{0585B00C-E970-43F4-9208-DCEA5A09E27E}">
-  <ds:schemaRefs>
-    <ds:schemaRef ds:uri="http://schemas.microsoft.com/office/2006/metadata/properties"/>
-    <ds:schemaRef ds:uri="http://schemas.microsoft.com/office/infopath/2007/PartnerControls"/>
-  </ds:schemaRefs>
-</ds:datastoreItem>
-</file>
-
-<file path=customXml/itemProps3.xml><?xml version="1.0" encoding="utf-8"?>
-<ds:datastoreItem xmlns:ds="http://schemas.openxmlformats.org/officeDocument/2006/customXml" ds:itemID="{C4321C1C-2D60-4FED-AD69-C9FDF1CFABA3}">
-  <ds:schemaRefs>
-    <ds:schemaRef ds:uri="http://schemas.microsoft.com/sharepoint/v3/contenttype/forms"/>
-  </ds:schemaRefs>
-</ds:datastoreItem>
-</file>
-
-<file path=customXml/itemProps4.xml><?xml version="1.0" encoding="utf-8"?>
-<ds:datastoreItem xmlns:ds="http://schemas.openxmlformats.org/officeDocument/2006/customXml" ds:itemID="{CE6EBFE0-A85C-45AB-96E9-FC5BDBCDE1B5}">
-  <ds:schemaRefs>
-    <ds:schemaRef ds:uri="http://schemas.openxmlformats.org/officeDocument/2006/bibliography"/>
-  </ds:schemaRefs>
-</ds:datastoreItem>
 </file>
</xml_diff>